<commit_message>
Modify: email signature docx
</commit_message>
<xml_diff>
--- a/Gig/Email Signatures.docx
+++ b/Gig/Email Signatures.docx
@@ -2,6 +2,429 @@
 <file path=word/document.xml><?xml version="1.0" encoding="utf-8"?>
 <w:document xmlns:wpc="http://schemas.microsoft.com/office/word/2010/wordprocessingCanvas" xmlns:cx="http://schemas.microsoft.com/office/drawing/2014/chartex" xmlns:cx1="http://schemas.microsoft.com/office/drawing/2015/9/8/chartex" xmlns:mc="http://schemas.openxmlformats.org/markup-compatibility/2006" xmlns:o="urn:schemas-microsoft-com:office:office" xmlns:r="http://schemas.openxmlformats.org/officeDocument/2006/relationships" xmlns:m="http://schemas.openxmlformats.org/officeDocument/2006/math" xmlns:v="urn:schemas-microsoft-com:vml" xmlns:wp14="http://schemas.microsoft.com/office/word/2010/wordprocessingDrawing" xmlns:wp="http://schemas.openxmlformats.org/drawingml/2006/wordprocessingDrawing" xmlns:w10="urn:schemas-microsoft-com:office:word" xmlns:w="http://schemas.openxmlformats.org/wordprocessingml/2006/main" xmlns:w14="http://schemas.microsoft.com/office/word/2010/wordml" xmlns:w15="http://schemas.microsoft.com/office/word/2012/wordml" xmlns:w16se="http://schemas.microsoft.com/office/word/2015/wordml/symex" xmlns:wpg="http://schemas.microsoft.com/office/word/2010/wordprocessingGroup" xmlns:wpi="http://schemas.microsoft.com/office/word/2010/wordprocessingInk" xmlns:wne="http://schemas.microsoft.com/office/word/2006/wordml" xmlns:wps="http://schemas.microsoft.com/office/word/2010/wordprocessingShape" mc:Ignorable="w14 w15 w16se wp14">
   <w:body>
+    <w:p>
+      <w:r>
+        <w:rPr>
+          <w:noProof/>
+        </w:rPr>
+        <w:drawing>
+          <wp:inline distT="0" distB="0" distL="0" distR="0">
+            <wp:extent cx="5943600" cy="3998595"/>
+            <wp:effectExtent l="0" t="0" r="0" b="1905"/>
+            <wp:docPr id="15" name="Picture 15"/>
+            <wp:cNvGraphicFramePr>
+              <a:graphicFrameLocks xmlns:a="http://schemas.openxmlformats.org/drawingml/2006/main" noChangeAspect="1"/>
+            </wp:cNvGraphicFramePr>
+            <a:graphic xmlns:a="http://schemas.openxmlformats.org/drawingml/2006/main">
+              <a:graphicData uri="http://schemas.openxmlformats.org/drawingml/2006/picture">
+                <pic:pic xmlns:pic="http://schemas.openxmlformats.org/drawingml/2006/picture">
+                  <pic:nvPicPr>
+                    <pic:cNvPr id="15" name="1.jpg"/>
+                    <pic:cNvPicPr/>
+                  </pic:nvPicPr>
+                  <pic:blipFill>
+                    <a:blip r:embed="rId4" cstate="print">
+                      <a:extLst>
+                        <a:ext uri="{28A0092B-C50C-407E-A947-70E740481C1C}">
+                          <a14:useLocalDpi xmlns:a14="http://schemas.microsoft.com/office/drawing/2010/main" val="0"/>
+                        </a:ext>
+                      </a:extLst>
+                    </a:blip>
+                    <a:stretch>
+                      <a:fillRect/>
+                    </a:stretch>
+                  </pic:blipFill>
+                  <pic:spPr>
+                    <a:xfrm>
+                      <a:off x="0" y="0"/>
+                      <a:ext cx="5943600" cy="3998595"/>
+                    </a:xfrm>
+                    <a:prstGeom prst="rect">
+                      <a:avLst/>
+                    </a:prstGeom>
+                  </pic:spPr>
+                </pic:pic>
+              </a:graphicData>
+            </a:graphic>
+          </wp:inline>
+        </w:drawing>
+      </w:r>
+      <w:r>
+        <w:rPr>
+          <w:noProof/>
+        </w:rPr>
+        <w:drawing>
+          <wp:inline distT="0" distB="0" distL="0" distR="0">
+            <wp:extent cx="5943600" cy="3998595"/>
+            <wp:effectExtent l="0" t="0" r="0" b="1905"/>
+            <wp:docPr id="70" name="Picture 70"/>
+            <wp:cNvGraphicFramePr>
+              <a:graphicFrameLocks xmlns:a="http://schemas.openxmlformats.org/drawingml/2006/main" noChangeAspect="1"/>
+            </wp:cNvGraphicFramePr>
+            <a:graphic xmlns:a="http://schemas.openxmlformats.org/drawingml/2006/main">
+              <a:graphicData uri="http://schemas.openxmlformats.org/drawingml/2006/picture">
+                <pic:pic xmlns:pic="http://schemas.openxmlformats.org/drawingml/2006/picture">
+                  <pic:nvPicPr>
+                    <pic:cNvPr id="70" name="3.jpg"/>
+                    <pic:cNvPicPr/>
+                  </pic:nvPicPr>
+                  <pic:blipFill>
+                    <a:blip r:embed="rId5" cstate="print">
+                      <a:extLst>
+                        <a:ext uri="{28A0092B-C50C-407E-A947-70E740481C1C}">
+                          <a14:useLocalDpi xmlns:a14="http://schemas.microsoft.com/office/drawing/2010/main" val="0"/>
+                        </a:ext>
+                      </a:extLst>
+                    </a:blip>
+                    <a:stretch>
+                      <a:fillRect/>
+                    </a:stretch>
+                  </pic:blipFill>
+                  <pic:spPr>
+                    <a:xfrm>
+                      <a:off x="0" y="0"/>
+                      <a:ext cx="5943600" cy="3998595"/>
+                    </a:xfrm>
+                    <a:prstGeom prst="rect">
+                      <a:avLst/>
+                    </a:prstGeom>
+                  </pic:spPr>
+                </pic:pic>
+              </a:graphicData>
+            </a:graphic>
+          </wp:inline>
+        </w:drawing>
+      </w:r>
+      <w:r>
+        <w:rPr>
+          <w:noProof/>
+        </w:rPr>
+        <w:lastRenderedPageBreak/>
+        <w:drawing>
+          <wp:inline distT="0" distB="0" distL="0" distR="0">
+            <wp:extent cx="5943600" cy="3241675"/>
+            <wp:effectExtent l="0" t="0" r="0" b="0"/>
+            <wp:docPr id="75" name="Picture 75"/>
+            <wp:cNvGraphicFramePr>
+              <a:graphicFrameLocks xmlns:a="http://schemas.openxmlformats.org/drawingml/2006/main" noChangeAspect="1"/>
+            </wp:cNvGraphicFramePr>
+            <a:graphic xmlns:a="http://schemas.openxmlformats.org/drawingml/2006/main">
+              <a:graphicData uri="http://schemas.openxmlformats.org/drawingml/2006/picture">
+                <pic:pic xmlns:pic="http://schemas.openxmlformats.org/drawingml/2006/picture">
+                  <pic:nvPicPr>
+                    <pic:cNvPr id="75" name="email-sample.jpg"/>
+                    <pic:cNvPicPr/>
+                  </pic:nvPicPr>
+                  <pic:blipFill>
+                    <a:blip r:embed="rId6" cstate="print">
+                      <a:extLst>
+                        <a:ext uri="{28A0092B-C50C-407E-A947-70E740481C1C}">
+                          <a14:useLocalDpi xmlns:a14="http://schemas.microsoft.com/office/drawing/2010/main" val="0"/>
+                        </a:ext>
+                      </a:extLst>
+                    </a:blip>
+                    <a:stretch>
+                      <a:fillRect/>
+                    </a:stretch>
+                  </pic:blipFill>
+                  <pic:spPr>
+                    <a:xfrm>
+                      <a:off x="0" y="0"/>
+                      <a:ext cx="5943600" cy="3241675"/>
+                    </a:xfrm>
+                    <a:prstGeom prst="rect">
+                      <a:avLst/>
+                    </a:prstGeom>
+                  </pic:spPr>
+                </pic:pic>
+              </a:graphicData>
+            </a:graphic>
+          </wp:inline>
+        </w:drawing>
+      </w:r>
+      <w:r>
+        <w:rPr>
+          <w:noProof/>
+        </w:rPr>
+        <w:drawing>
+          <wp:inline distT="0" distB="0" distL="0" distR="0">
+            <wp:extent cx="5943600" cy="3241675"/>
+            <wp:effectExtent l="0" t="0" r="0" b="0"/>
+            <wp:docPr id="76" name="Picture 76"/>
+            <wp:cNvGraphicFramePr>
+              <a:graphicFrameLocks xmlns:a="http://schemas.openxmlformats.org/drawingml/2006/main" noChangeAspect="1"/>
+            </wp:cNvGraphicFramePr>
+            <a:graphic xmlns:a="http://schemas.openxmlformats.org/drawingml/2006/main">
+              <a:graphicData uri="http://schemas.openxmlformats.org/drawingml/2006/picture">
+                <pic:pic xmlns:pic="http://schemas.openxmlformats.org/drawingml/2006/picture">
+                  <pic:nvPicPr>
+                    <pic:cNvPr id="76" name="Untitled-3.jpg"/>
+                    <pic:cNvPicPr/>
+                  </pic:nvPicPr>
+                  <pic:blipFill>
+                    <a:blip r:embed="rId7" cstate="print">
+                      <a:extLst>
+                        <a:ext uri="{28A0092B-C50C-407E-A947-70E740481C1C}">
+                          <a14:useLocalDpi xmlns:a14="http://schemas.microsoft.com/office/drawing/2010/main" val="0"/>
+                        </a:ext>
+                      </a:extLst>
+                    </a:blip>
+                    <a:stretch>
+                      <a:fillRect/>
+                    </a:stretch>
+                  </pic:blipFill>
+                  <pic:spPr>
+                    <a:xfrm>
+                      <a:off x="0" y="0"/>
+                      <a:ext cx="5943600" cy="3241675"/>
+                    </a:xfrm>
+                    <a:prstGeom prst="rect">
+                      <a:avLst/>
+                    </a:prstGeom>
+                  </pic:spPr>
+                </pic:pic>
+              </a:graphicData>
+            </a:graphic>
+          </wp:inline>
+        </w:drawing>
+      </w:r>
+      <w:r>
+        <w:rPr>
+          <w:noProof/>
+        </w:rPr>
+        <w:lastRenderedPageBreak/>
+        <w:drawing>
+          <wp:inline distT="0" distB="0" distL="0" distR="0">
+            <wp:extent cx="5943600" cy="3241675"/>
+            <wp:effectExtent l="0" t="0" r="0" b="0"/>
+            <wp:docPr id="77" name="Picture 77"/>
+            <wp:cNvGraphicFramePr>
+              <a:graphicFrameLocks xmlns:a="http://schemas.openxmlformats.org/drawingml/2006/main" noChangeAspect="1"/>
+            </wp:cNvGraphicFramePr>
+            <a:graphic xmlns:a="http://schemas.openxmlformats.org/drawingml/2006/main">
+              <a:graphicData uri="http://schemas.openxmlformats.org/drawingml/2006/picture">
+                <pic:pic xmlns:pic="http://schemas.openxmlformats.org/drawingml/2006/picture">
+                  <pic:nvPicPr>
+                    <pic:cNvPr id="77" name="Untitled-4.jpg"/>
+                    <pic:cNvPicPr/>
+                  </pic:nvPicPr>
+                  <pic:blipFill>
+                    <a:blip r:embed="rId8" cstate="print">
+                      <a:extLst>
+                        <a:ext uri="{28A0092B-C50C-407E-A947-70E740481C1C}">
+                          <a14:useLocalDpi xmlns:a14="http://schemas.microsoft.com/office/drawing/2010/main" val="0"/>
+                        </a:ext>
+                      </a:extLst>
+                    </a:blip>
+                    <a:stretch>
+                      <a:fillRect/>
+                    </a:stretch>
+                  </pic:blipFill>
+                  <pic:spPr>
+                    <a:xfrm>
+                      <a:off x="0" y="0"/>
+                      <a:ext cx="5943600" cy="3241675"/>
+                    </a:xfrm>
+                    <a:prstGeom prst="rect">
+                      <a:avLst/>
+                    </a:prstGeom>
+                  </pic:spPr>
+                </pic:pic>
+              </a:graphicData>
+            </a:graphic>
+          </wp:inline>
+        </w:drawing>
+      </w:r>
+      <w:bookmarkStart w:id="0" w:name="_GoBack"/>
+      <w:bookmarkEnd w:id="0"/>
+      <w:r>
+        <w:rPr>
+          <w:noProof/>
+        </w:rPr>
+        <w:drawing>
+          <wp:inline distT="0" distB="0" distL="0" distR="0">
+            <wp:extent cx="5943600" cy="3998595"/>
+            <wp:effectExtent l="0" t="0" r="0" b="1905"/>
+            <wp:docPr id="71" name="Picture 71"/>
+            <wp:cNvGraphicFramePr>
+              <a:graphicFrameLocks xmlns:a="http://schemas.openxmlformats.org/drawingml/2006/main" noChangeAspect="1"/>
+            </wp:cNvGraphicFramePr>
+            <a:graphic xmlns:a="http://schemas.openxmlformats.org/drawingml/2006/main">
+              <a:graphicData uri="http://schemas.openxmlformats.org/drawingml/2006/picture">
+                <pic:pic xmlns:pic="http://schemas.openxmlformats.org/drawingml/2006/picture">
+                  <pic:nvPicPr>
+                    <pic:cNvPr id="71" name="6.jpg"/>
+                    <pic:cNvPicPr/>
+                  </pic:nvPicPr>
+                  <pic:blipFill>
+                    <a:blip r:embed="rId9" cstate="print">
+                      <a:extLst>
+                        <a:ext uri="{28A0092B-C50C-407E-A947-70E740481C1C}">
+                          <a14:useLocalDpi xmlns:a14="http://schemas.microsoft.com/office/drawing/2010/main" val="0"/>
+                        </a:ext>
+                      </a:extLst>
+                    </a:blip>
+                    <a:stretch>
+                      <a:fillRect/>
+                    </a:stretch>
+                  </pic:blipFill>
+                  <pic:spPr>
+                    <a:xfrm>
+                      <a:off x="0" y="0"/>
+                      <a:ext cx="5943600" cy="3998595"/>
+                    </a:xfrm>
+                    <a:prstGeom prst="rect">
+                      <a:avLst/>
+                    </a:prstGeom>
+                  </pic:spPr>
+                </pic:pic>
+              </a:graphicData>
+            </a:graphic>
+          </wp:inline>
+        </w:drawing>
+      </w:r>
+      <w:r>
+        <w:rPr>
+          <w:noProof/>
+        </w:rPr>
+        <w:lastRenderedPageBreak/>
+        <w:drawing>
+          <wp:inline distT="0" distB="0" distL="0" distR="0">
+            <wp:extent cx="5943600" cy="3998595"/>
+            <wp:effectExtent l="0" t="0" r="0" b="1905"/>
+            <wp:docPr id="72" name="Picture 72"/>
+            <wp:cNvGraphicFramePr>
+              <a:graphicFrameLocks xmlns:a="http://schemas.openxmlformats.org/drawingml/2006/main" noChangeAspect="1"/>
+            </wp:cNvGraphicFramePr>
+            <a:graphic xmlns:a="http://schemas.openxmlformats.org/drawingml/2006/main">
+              <a:graphicData uri="http://schemas.openxmlformats.org/drawingml/2006/picture">
+                <pic:pic xmlns:pic="http://schemas.openxmlformats.org/drawingml/2006/picture">
+                  <pic:nvPicPr>
+                    <pic:cNvPr id="72" name="7.jpg"/>
+                    <pic:cNvPicPr/>
+                  </pic:nvPicPr>
+                  <pic:blipFill>
+                    <a:blip r:embed="rId10" cstate="print">
+                      <a:extLst>
+                        <a:ext uri="{28A0092B-C50C-407E-A947-70E740481C1C}">
+                          <a14:useLocalDpi xmlns:a14="http://schemas.microsoft.com/office/drawing/2010/main" val="0"/>
+                        </a:ext>
+                      </a:extLst>
+                    </a:blip>
+                    <a:stretch>
+                      <a:fillRect/>
+                    </a:stretch>
+                  </pic:blipFill>
+                  <pic:spPr>
+                    <a:xfrm>
+                      <a:off x="0" y="0"/>
+                      <a:ext cx="5943600" cy="3998595"/>
+                    </a:xfrm>
+                    <a:prstGeom prst="rect">
+                      <a:avLst/>
+                    </a:prstGeom>
+                  </pic:spPr>
+                </pic:pic>
+              </a:graphicData>
+            </a:graphic>
+          </wp:inline>
+        </w:drawing>
+      </w:r>
+      <w:r>
+        <w:rPr>
+          <w:noProof/>
+        </w:rPr>
+        <w:drawing>
+          <wp:inline distT="0" distB="0" distL="0" distR="0">
+            <wp:extent cx="5943600" cy="3998595"/>
+            <wp:effectExtent l="0" t="0" r="0" b="1905"/>
+            <wp:docPr id="73" name="Picture 73"/>
+            <wp:cNvGraphicFramePr>
+              <a:graphicFrameLocks xmlns:a="http://schemas.openxmlformats.org/drawingml/2006/main" noChangeAspect="1"/>
+            </wp:cNvGraphicFramePr>
+            <a:graphic xmlns:a="http://schemas.openxmlformats.org/drawingml/2006/main">
+              <a:graphicData uri="http://schemas.openxmlformats.org/drawingml/2006/picture">
+                <pic:pic xmlns:pic="http://schemas.openxmlformats.org/drawingml/2006/picture">
+                  <pic:nvPicPr>
+                    <pic:cNvPr id="73" name="8.jpg"/>
+                    <pic:cNvPicPr/>
+                  </pic:nvPicPr>
+                  <pic:blipFill>
+                    <a:blip r:embed="rId11" cstate="print">
+                      <a:extLst>
+                        <a:ext uri="{28A0092B-C50C-407E-A947-70E740481C1C}">
+                          <a14:useLocalDpi xmlns:a14="http://schemas.microsoft.com/office/drawing/2010/main" val="0"/>
+                        </a:ext>
+                      </a:extLst>
+                    </a:blip>
+                    <a:stretch>
+                      <a:fillRect/>
+                    </a:stretch>
+                  </pic:blipFill>
+                  <pic:spPr>
+                    <a:xfrm>
+                      <a:off x="0" y="0"/>
+                      <a:ext cx="5943600" cy="3998595"/>
+                    </a:xfrm>
+                    <a:prstGeom prst="rect">
+                      <a:avLst/>
+                    </a:prstGeom>
+                  </pic:spPr>
+                </pic:pic>
+              </a:graphicData>
+            </a:graphic>
+          </wp:inline>
+        </w:drawing>
+      </w:r>
+      <w:r>
+        <w:rPr>
+          <w:noProof/>
+        </w:rPr>
+        <w:lastRenderedPageBreak/>
+        <w:drawing>
+          <wp:inline distT="0" distB="0" distL="0" distR="0">
+            <wp:extent cx="5943600" cy="3998595"/>
+            <wp:effectExtent l="0" t="0" r="0" b="1905"/>
+            <wp:docPr id="74" name="Picture 74"/>
+            <wp:cNvGraphicFramePr>
+              <a:graphicFrameLocks xmlns:a="http://schemas.openxmlformats.org/drawingml/2006/main" noChangeAspect="1"/>
+            </wp:cNvGraphicFramePr>
+            <a:graphic xmlns:a="http://schemas.openxmlformats.org/drawingml/2006/main">
+              <a:graphicData uri="http://schemas.openxmlformats.org/drawingml/2006/picture">
+                <pic:pic xmlns:pic="http://schemas.openxmlformats.org/drawingml/2006/picture">
+                  <pic:nvPicPr>
+                    <pic:cNvPr id="74" name="9.jpg"/>
+                    <pic:cNvPicPr/>
+                  </pic:nvPicPr>
+                  <pic:blipFill>
+                    <a:blip r:embed="rId12" cstate="print">
+                      <a:extLst>
+                        <a:ext uri="{28A0092B-C50C-407E-A947-70E740481C1C}">
+                          <a14:useLocalDpi xmlns:a14="http://schemas.microsoft.com/office/drawing/2010/main" val="0"/>
+                        </a:ext>
+                      </a:extLst>
+                    </a:blip>
+                    <a:stretch>
+                      <a:fillRect/>
+                    </a:stretch>
+                  </pic:blipFill>
+                  <pic:spPr>
+                    <a:xfrm>
+                      <a:off x="0" y="0"/>
+                      <a:ext cx="5943600" cy="3998595"/>
+                    </a:xfrm>
+                    <a:prstGeom prst="rect">
+                      <a:avLst/>
+                    </a:prstGeom>
+                  </pic:spPr>
+                </pic:pic>
+              </a:graphicData>
+            </a:graphic>
+          </wp:inline>
+        </w:drawing>
+      </w:r>
+    </w:p>
+    <w:p/>
     <w:tbl>
       <w:tblPr>
         <w:tblW w:w="7200" w:type="dxa"/>
@@ -159,7 +582,7 @@
                   <wp:extent cx="838200" cy="838200"/>
                   <wp:effectExtent l="0" t="0" r="0" b="0"/>
                   <wp:docPr id="7" name="Picture 7" descr="Logo">
-                    <a:hlinkClick xmlns:a="http://schemas.openxmlformats.org/drawingml/2006/main" r:id="rId4" tgtFrame="&quot;_blank&quot;"/>
+                    <a:hlinkClick xmlns:a="http://schemas.openxmlformats.org/drawingml/2006/main" r:id="rId13" tgtFrame="&quot;_blank&quot;"/>
                   </wp:docPr>
                   <wp:cNvGraphicFramePr>
                     <a:graphicFrameLocks xmlns:a="http://schemas.openxmlformats.org/drawingml/2006/main" noChangeAspect="1"/>
@@ -169,14 +592,14 @@
                       <pic:pic xmlns:pic="http://schemas.openxmlformats.org/drawingml/2006/picture">
                         <pic:nvPicPr>
                           <pic:cNvPr id="0" name="Picture 1" descr="Logo">
-                            <a:hlinkClick r:id="rId4" tgtFrame="&quot;_blank&quot;"/>
+                            <a:hlinkClick r:id="rId13" tgtFrame="&quot;_blank&quot;"/>
                           </pic:cNvPr>
                           <pic:cNvPicPr>
                             <a:picLocks noChangeAspect="1" noChangeArrowheads="1"/>
                           </pic:cNvPicPr>
                         </pic:nvPicPr>
                         <pic:blipFill>
-                          <a:blip r:embed="rId5">
+                          <a:blip r:embed="rId14">
                             <a:extLst>
                               <a:ext uri="{28A0092B-C50C-407E-A947-70E740481C1C}">
                                 <a14:useLocalDpi xmlns:a14="http://schemas.microsoft.com/office/drawing/2010/main" val="0"/>
@@ -322,7 +745,7 @@
                       <w:szCs w:val="18"/>
                     </w:rPr>
                   </w:pPr>
-                  <w:hyperlink r:id="rId6" w:history="1">
+                  <w:hyperlink r:id="rId15" w:history="1">
                     <w:r>
                       <w:rPr>
                         <w:rStyle w:val="Hyperlink"/>
@@ -344,7 +767,7 @@
                       <w:szCs w:val="18"/>
                     </w:rPr>
                   </w:pPr>
-                  <w:hyperlink r:id="rId7" w:tgtFrame="_blank" w:history="1">
+                  <w:hyperlink r:id="rId16" w:tgtFrame="_blank" w:history="1">
                     <w:r>
                       <w:rPr>
                         <w:rFonts w:ascii="Arial" w:eastAsia="Times New Roman" w:hAnsi="Arial" w:cs="Arial"/>
@@ -430,7 +853,7 @@
                         <wp:extent cx="220980" cy="220980"/>
                         <wp:effectExtent l="0" t="0" r="7620" b="7620"/>
                         <wp:docPr id="6" name="Picture 6" descr="Facebook icon">
-                          <a:hlinkClick xmlns:a="http://schemas.openxmlformats.org/drawingml/2006/main" r:id="rId8" tgtFrame="&quot;_blank&quot;"/>
+                          <a:hlinkClick xmlns:a="http://schemas.openxmlformats.org/drawingml/2006/main" r:id="rId17" tgtFrame="&quot;_blank&quot;"/>
                         </wp:docPr>
                         <wp:cNvGraphicFramePr>
                           <a:graphicFrameLocks xmlns:a="http://schemas.openxmlformats.org/drawingml/2006/main" noChangeAspect="1"/>
@@ -440,14 +863,14 @@
                             <pic:pic xmlns:pic="http://schemas.openxmlformats.org/drawingml/2006/picture">
                               <pic:nvPicPr>
                                 <pic:cNvPr id="0" name="Picture 2" descr="Facebook icon">
-                                  <a:hlinkClick r:id="rId8" tgtFrame="&quot;_blank&quot;"/>
+                                  <a:hlinkClick r:id="rId17" tgtFrame="&quot;_blank&quot;"/>
                                 </pic:cNvPr>
                                 <pic:cNvPicPr>
                                   <a:picLocks noChangeAspect="1" noChangeArrowheads="1"/>
                                 </pic:cNvPicPr>
                               </pic:nvPicPr>
                               <pic:blipFill>
-                                <a:blip r:embed="rId9">
+                                <a:blip r:embed="rId18">
                                   <a:extLst>
                                     <a:ext uri="{28A0092B-C50C-407E-A947-70E740481C1C}">
                                       <a14:useLocalDpi xmlns:a14="http://schemas.microsoft.com/office/drawing/2010/main" val="0"/>
@@ -499,7 +922,7 @@
                         <wp:extent cx="220980" cy="220980"/>
                         <wp:effectExtent l="0" t="0" r="7620" b="7620"/>
                         <wp:docPr id="5" name="Picture 5" descr="LinkedIn icon">
-                          <a:hlinkClick xmlns:a="http://schemas.openxmlformats.org/drawingml/2006/main" r:id="rId10" tgtFrame="&quot;_blank&quot;"/>
+                          <a:hlinkClick xmlns:a="http://schemas.openxmlformats.org/drawingml/2006/main" r:id="rId19" tgtFrame="&quot;_blank&quot;"/>
                         </wp:docPr>
                         <wp:cNvGraphicFramePr>
                           <a:graphicFrameLocks xmlns:a="http://schemas.openxmlformats.org/drawingml/2006/main" noChangeAspect="1"/>
@@ -509,14 +932,14 @@
                             <pic:pic xmlns:pic="http://schemas.openxmlformats.org/drawingml/2006/picture">
                               <pic:nvPicPr>
                                 <pic:cNvPr id="0" name="Picture 3" descr="LinkedIn icon">
-                                  <a:hlinkClick r:id="rId10" tgtFrame="&quot;_blank&quot;"/>
+                                  <a:hlinkClick r:id="rId19" tgtFrame="&quot;_blank&quot;"/>
                                 </pic:cNvPr>
                                 <pic:cNvPicPr>
                                   <a:picLocks noChangeAspect="1" noChangeArrowheads="1"/>
                                 </pic:cNvPicPr>
                               </pic:nvPicPr>
                               <pic:blipFill>
-                                <a:blip r:embed="rId11">
+                                <a:blip r:embed="rId20">
                                   <a:extLst>
                                     <a:ext uri="{28A0092B-C50C-407E-A947-70E740481C1C}">
                                       <a14:useLocalDpi xmlns:a14="http://schemas.microsoft.com/office/drawing/2010/main" val="0"/>
@@ -568,7 +991,7 @@
                         <wp:extent cx="220980" cy="220980"/>
                         <wp:effectExtent l="0" t="0" r="7620" b="7620"/>
                         <wp:docPr id="4" name="Picture 4" descr="Twitter icon">
-                          <a:hlinkClick xmlns:a="http://schemas.openxmlformats.org/drawingml/2006/main" r:id="rId12" tgtFrame="&quot;_blank&quot;"/>
+                          <a:hlinkClick xmlns:a="http://schemas.openxmlformats.org/drawingml/2006/main" r:id="rId21" tgtFrame="&quot;_blank&quot;"/>
                         </wp:docPr>
                         <wp:cNvGraphicFramePr>
                           <a:graphicFrameLocks xmlns:a="http://schemas.openxmlformats.org/drawingml/2006/main" noChangeAspect="1"/>
@@ -578,14 +1001,14 @@
                             <pic:pic xmlns:pic="http://schemas.openxmlformats.org/drawingml/2006/picture">
                               <pic:nvPicPr>
                                 <pic:cNvPr id="0" name="Picture 4" descr="Twitter icon">
-                                  <a:hlinkClick r:id="rId12" tgtFrame="&quot;_blank&quot;"/>
+                                  <a:hlinkClick r:id="rId21" tgtFrame="&quot;_blank&quot;"/>
                                 </pic:cNvPr>
                                 <pic:cNvPicPr>
                                   <a:picLocks noChangeAspect="1" noChangeArrowheads="1"/>
                                 </pic:cNvPicPr>
                               </pic:nvPicPr>
                               <pic:blipFill>
-                                <a:blip r:embed="rId13">
+                                <a:blip r:embed="rId22">
                                   <a:extLst>
                                     <a:ext uri="{28A0092B-C50C-407E-A947-70E740481C1C}">
                                       <a14:useLocalDpi xmlns:a14="http://schemas.microsoft.com/office/drawing/2010/main" val="0"/>
@@ -637,7 +1060,7 @@
                         <wp:extent cx="220980" cy="220980"/>
                         <wp:effectExtent l="0" t="0" r="7620" b="7620"/>
                         <wp:docPr id="3" name="Picture 3" descr="Youtube icon">
-                          <a:hlinkClick xmlns:a="http://schemas.openxmlformats.org/drawingml/2006/main" r:id="rId14" tgtFrame="&quot;_blank&quot;"/>
+                          <a:hlinkClick xmlns:a="http://schemas.openxmlformats.org/drawingml/2006/main" r:id="rId23" tgtFrame="&quot;_blank&quot;"/>
                         </wp:docPr>
                         <wp:cNvGraphicFramePr>
                           <a:graphicFrameLocks xmlns:a="http://schemas.openxmlformats.org/drawingml/2006/main" noChangeAspect="1"/>
@@ -647,14 +1070,14 @@
                             <pic:pic xmlns:pic="http://schemas.openxmlformats.org/drawingml/2006/picture">
                               <pic:nvPicPr>
                                 <pic:cNvPr id="0" name="Picture 5" descr="Youtube icon">
-                                  <a:hlinkClick r:id="rId14" tgtFrame="&quot;_blank&quot;"/>
+                                  <a:hlinkClick r:id="rId23" tgtFrame="&quot;_blank&quot;"/>
                                 </pic:cNvPr>
                                 <pic:cNvPicPr>
                                   <a:picLocks noChangeAspect="1" noChangeArrowheads="1"/>
                                 </pic:cNvPicPr>
                               </pic:nvPicPr>
                               <pic:blipFill>
-                                <a:blip r:embed="rId15">
+                                <a:blip r:embed="rId24">
                                   <a:extLst>
                                     <a:ext uri="{28A0092B-C50C-407E-A947-70E740481C1C}">
                                       <a14:useLocalDpi xmlns:a14="http://schemas.microsoft.com/office/drawing/2010/main" val="0"/>
@@ -706,7 +1129,7 @@
                         <wp:extent cx="220980" cy="220980"/>
                         <wp:effectExtent l="0" t="0" r="7620" b="7620"/>
                         <wp:docPr id="2" name="Picture 2" descr="Instagram icon">
-                          <a:hlinkClick xmlns:a="http://schemas.openxmlformats.org/drawingml/2006/main" r:id="rId16" tgtFrame="&quot;_blank&quot;"/>
+                          <a:hlinkClick xmlns:a="http://schemas.openxmlformats.org/drawingml/2006/main" r:id="rId25" tgtFrame="&quot;_blank&quot;"/>
                         </wp:docPr>
                         <wp:cNvGraphicFramePr>
                           <a:graphicFrameLocks xmlns:a="http://schemas.openxmlformats.org/drawingml/2006/main" noChangeAspect="1"/>
@@ -716,14 +1139,14 @@
                             <pic:pic xmlns:pic="http://schemas.openxmlformats.org/drawingml/2006/picture">
                               <pic:nvPicPr>
                                 <pic:cNvPr id="0" name="Picture 6" descr="Instagram icon">
-                                  <a:hlinkClick r:id="rId16" tgtFrame="&quot;_blank&quot;"/>
+                                  <a:hlinkClick r:id="rId25" tgtFrame="&quot;_blank&quot;"/>
                                 </pic:cNvPr>
                                 <pic:cNvPicPr>
                                   <a:picLocks noChangeAspect="1" noChangeArrowheads="1"/>
                                 </pic:cNvPicPr>
                               </pic:nvPicPr>
                               <pic:blipFill>
-                                <a:blip r:embed="rId17">
+                                <a:blip r:embed="rId26">
                                   <a:extLst>
                                     <a:ext uri="{28A0092B-C50C-407E-A947-70E740481C1C}">
                                       <a14:useLocalDpi xmlns:a14="http://schemas.microsoft.com/office/drawing/2010/main" val="0"/>
@@ -775,7 +1198,7 @@
                         <wp:extent cx="220980" cy="220980"/>
                         <wp:effectExtent l="0" t="0" r="7620" b="7620"/>
                         <wp:docPr id="1" name="Picture 1" descr="Pinterest icon">
-                          <a:hlinkClick xmlns:a="http://schemas.openxmlformats.org/drawingml/2006/main" r:id="rId18" tgtFrame="&quot;_blank&quot;"/>
+                          <a:hlinkClick xmlns:a="http://schemas.openxmlformats.org/drawingml/2006/main" r:id="rId27" tgtFrame="&quot;_blank&quot;"/>
                         </wp:docPr>
                         <wp:cNvGraphicFramePr>
                           <a:graphicFrameLocks xmlns:a="http://schemas.openxmlformats.org/drawingml/2006/main" noChangeAspect="1"/>
@@ -785,14 +1208,14 @@
                             <pic:pic xmlns:pic="http://schemas.openxmlformats.org/drawingml/2006/picture">
                               <pic:nvPicPr>
                                 <pic:cNvPr id="0" name="Picture 7" descr="Pinterest icon">
-                                  <a:hlinkClick r:id="rId18" tgtFrame="&quot;_blank&quot;"/>
+                                  <a:hlinkClick r:id="rId27" tgtFrame="&quot;_blank&quot;"/>
                                 </pic:cNvPr>
                                 <pic:cNvPicPr>
                                   <a:picLocks noChangeAspect="1" noChangeArrowheads="1"/>
                                 </pic:cNvPicPr>
                               </pic:nvPicPr>
                               <pic:blipFill>
-                                <a:blip r:embed="rId19">
+                                <a:blip r:embed="rId28">
                                   <a:extLst>
                                     <a:ext uri="{28A0092B-C50C-407E-A947-70E740481C1C}">
                                       <a14:useLocalDpi xmlns:a14="http://schemas.microsoft.com/office/drawing/2010/main" val="0"/>
@@ -930,12 +1353,13 @@
                 <w:sz w:val="20"/>
                 <w:szCs w:val="20"/>
               </w:rPr>
+              <w:lastRenderedPageBreak/>
               <w:drawing>
                 <wp:inline distT="0" distB="0" distL="0" distR="0">
                   <wp:extent cx="1341120" cy="1341120"/>
                   <wp:effectExtent l="0" t="0" r="0" b="0"/>
                   <wp:docPr id="14" name="Picture 14" descr="Logo">
-                    <a:hlinkClick xmlns:a="http://schemas.openxmlformats.org/drawingml/2006/main" r:id="rId4" tgtFrame="&quot;_blank&quot;"/>
+                    <a:hlinkClick xmlns:a="http://schemas.openxmlformats.org/drawingml/2006/main" r:id="rId13" tgtFrame="&quot;_blank&quot;"/>
                   </wp:docPr>
                   <wp:cNvGraphicFramePr>
                     <a:graphicFrameLocks xmlns:a="http://schemas.openxmlformats.org/drawingml/2006/main" noChangeAspect="1"/>
@@ -945,14 +1369,14 @@
                       <pic:pic xmlns:pic="http://schemas.openxmlformats.org/drawingml/2006/picture">
                         <pic:nvPicPr>
                           <pic:cNvPr id="0" name="Picture 1" descr="Logo">
-                            <a:hlinkClick r:id="rId4" tgtFrame="&quot;_blank&quot;"/>
+                            <a:hlinkClick r:id="rId13" tgtFrame="&quot;_blank&quot;"/>
                           </pic:cNvPr>
                           <pic:cNvPicPr>
                             <a:picLocks noChangeAspect="1" noChangeArrowheads="1"/>
                           </pic:cNvPicPr>
                         </pic:nvPicPr>
                         <pic:blipFill>
-                          <a:blip r:embed="rId20">
+                          <a:blip r:embed="rId29">
                             <a:extLst>
                               <a:ext uri="{28A0092B-C50C-407E-A947-70E740481C1C}">
                                 <a14:useLocalDpi xmlns:a14="http://schemas.microsoft.com/office/drawing/2010/main" val="0"/>
@@ -1275,7 +1699,7 @@
                         <wp:extent cx="190500" cy="190500"/>
                         <wp:effectExtent l="0" t="0" r="0" b="0"/>
                         <wp:docPr id="13" name="Picture 13" descr="Facebook icon">
-                          <a:hlinkClick xmlns:a="http://schemas.openxmlformats.org/drawingml/2006/main" r:id="rId8" tgtFrame="&quot;_blank&quot;"/>
+                          <a:hlinkClick xmlns:a="http://schemas.openxmlformats.org/drawingml/2006/main" r:id="rId17" tgtFrame="&quot;_blank&quot;"/>
                         </wp:docPr>
                         <wp:cNvGraphicFramePr>
                           <a:graphicFrameLocks xmlns:a="http://schemas.openxmlformats.org/drawingml/2006/main" noChangeAspect="1"/>
@@ -1285,14 +1709,14 @@
                             <pic:pic xmlns:pic="http://schemas.openxmlformats.org/drawingml/2006/picture">
                               <pic:nvPicPr>
                                 <pic:cNvPr id="0" name="Picture 2" descr="Facebook icon">
-                                  <a:hlinkClick r:id="rId8" tgtFrame="&quot;_blank&quot;"/>
+                                  <a:hlinkClick r:id="rId17" tgtFrame="&quot;_blank&quot;"/>
                                 </pic:cNvPr>
                                 <pic:cNvPicPr>
                                   <a:picLocks noChangeAspect="1" noChangeArrowheads="1"/>
                                 </pic:cNvPicPr>
                               </pic:nvPicPr>
                               <pic:blipFill>
-                                <a:blip r:embed="rId21">
+                                <a:blip r:embed="rId30">
                                   <a:extLst>
                                     <a:ext uri="{28A0092B-C50C-407E-A947-70E740481C1C}">
                                       <a14:useLocalDpi xmlns:a14="http://schemas.microsoft.com/office/drawing/2010/main" val="0"/>
@@ -1344,7 +1768,7 @@
                         <wp:extent cx="190500" cy="190500"/>
                         <wp:effectExtent l="0" t="0" r="0" b="0"/>
                         <wp:docPr id="12" name="Picture 12" descr="LinkedIn icon">
-                          <a:hlinkClick xmlns:a="http://schemas.openxmlformats.org/drawingml/2006/main" r:id="rId10" tgtFrame="&quot;_blank&quot;"/>
+                          <a:hlinkClick xmlns:a="http://schemas.openxmlformats.org/drawingml/2006/main" r:id="rId19" tgtFrame="&quot;_blank&quot;"/>
                         </wp:docPr>
                         <wp:cNvGraphicFramePr>
                           <a:graphicFrameLocks xmlns:a="http://schemas.openxmlformats.org/drawingml/2006/main" noChangeAspect="1"/>
@@ -1354,14 +1778,14 @@
                             <pic:pic xmlns:pic="http://schemas.openxmlformats.org/drawingml/2006/picture">
                               <pic:nvPicPr>
                                 <pic:cNvPr id="0" name="Picture 3" descr="LinkedIn icon">
-                                  <a:hlinkClick r:id="rId10" tgtFrame="&quot;_blank&quot;"/>
+                                  <a:hlinkClick r:id="rId19" tgtFrame="&quot;_blank&quot;"/>
                                 </pic:cNvPr>
                                 <pic:cNvPicPr>
                                   <a:picLocks noChangeAspect="1" noChangeArrowheads="1"/>
                                 </pic:cNvPicPr>
                               </pic:nvPicPr>
                               <pic:blipFill>
-                                <a:blip r:embed="rId22">
+                                <a:blip r:embed="rId31">
                                   <a:extLst>
                                     <a:ext uri="{28A0092B-C50C-407E-A947-70E740481C1C}">
                                       <a14:useLocalDpi xmlns:a14="http://schemas.microsoft.com/office/drawing/2010/main" val="0"/>
@@ -1413,7 +1837,7 @@
                         <wp:extent cx="190500" cy="190500"/>
                         <wp:effectExtent l="0" t="0" r="0" b="0"/>
                         <wp:docPr id="11" name="Picture 11" descr="Twitter icon">
-                          <a:hlinkClick xmlns:a="http://schemas.openxmlformats.org/drawingml/2006/main" r:id="rId12" tgtFrame="&quot;_blank&quot;"/>
+                          <a:hlinkClick xmlns:a="http://schemas.openxmlformats.org/drawingml/2006/main" r:id="rId21" tgtFrame="&quot;_blank&quot;"/>
                         </wp:docPr>
                         <wp:cNvGraphicFramePr>
                           <a:graphicFrameLocks xmlns:a="http://schemas.openxmlformats.org/drawingml/2006/main" noChangeAspect="1"/>
@@ -1423,14 +1847,14 @@
                             <pic:pic xmlns:pic="http://schemas.openxmlformats.org/drawingml/2006/picture">
                               <pic:nvPicPr>
                                 <pic:cNvPr id="0" name="Picture 4" descr="Twitter icon">
-                                  <a:hlinkClick r:id="rId12" tgtFrame="&quot;_blank&quot;"/>
+                                  <a:hlinkClick r:id="rId21" tgtFrame="&quot;_blank&quot;"/>
                                 </pic:cNvPr>
                                 <pic:cNvPicPr>
                                   <a:picLocks noChangeAspect="1" noChangeArrowheads="1"/>
                                 </pic:cNvPicPr>
                               </pic:nvPicPr>
                               <pic:blipFill>
-                                <a:blip r:embed="rId23">
+                                <a:blip r:embed="rId32">
                                   <a:extLst>
                                     <a:ext uri="{28A0092B-C50C-407E-A947-70E740481C1C}">
                                       <a14:useLocalDpi xmlns:a14="http://schemas.microsoft.com/office/drawing/2010/main" val="0"/>
@@ -1482,7 +1906,7 @@
                         <wp:extent cx="190500" cy="190500"/>
                         <wp:effectExtent l="0" t="0" r="0" b="0"/>
                         <wp:docPr id="10" name="Picture 10" descr="Youtube icon">
-                          <a:hlinkClick xmlns:a="http://schemas.openxmlformats.org/drawingml/2006/main" r:id="rId14" tgtFrame="&quot;_blank&quot;"/>
+                          <a:hlinkClick xmlns:a="http://schemas.openxmlformats.org/drawingml/2006/main" r:id="rId23" tgtFrame="&quot;_blank&quot;"/>
                         </wp:docPr>
                         <wp:cNvGraphicFramePr>
                           <a:graphicFrameLocks xmlns:a="http://schemas.openxmlformats.org/drawingml/2006/main" noChangeAspect="1"/>
@@ -1492,14 +1916,14 @@
                             <pic:pic xmlns:pic="http://schemas.openxmlformats.org/drawingml/2006/picture">
                               <pic:nvPicPr>
                                 <pic:cNvPr id="0" name="Picture 5" descr="Youtube icon">
-                                  <a:hlinkClick r:id="rId14" tgtFrame="&quot;_blank&quot;"/>
+                                  <a:hlinkClick r:id="rId23" tgtFrame="&quot;_blank&quot;"/>
                                 </pic:cNvPr>
                                 <pic:cNvPicPr>
                                   <a:picLocks noChangeAspect="1" noChangeArrowheads="1"/>
                                 </pic:cNvPicPr>
                               </pic:nvPicPr>
                               <pic:blipFill>
-                                <a:blip r:embed="rId24">
+                                <a:blip r:embed="rId33">
                                   <a:extLst>
                                     <a:ext uri="{28A0092B-C50C-407E-A947-70E740481C1C}">
                                       <a14:useLocalDpi xmlns:a14="http://schemas.microsoft.com/office/drawing/2010/main" val="0"/>
@@ -1551,7 +1975,7 @@
                         <wp:extent cx="190500" cy="190500"/>
                         <wp:effectExtent l="0" t="0" r="0" b="0"/>
                         <wp:docPr id="9" name="Picture 9" descr="Instagram icon">
-                          <a:hlinkClick xmlns:a="http://schemas.openxmlformats.org/drawingml/2006/main" r:id="rId16" tgtFrame="&quot;_blank&quot;"/>
+                          <a:hlinkClick xmlns:a="http://schemas.openxmlformats.org/drawingml/2006/main" r:id="rId25" tgtFrame="&quot;_blank&quot;"/>
                         </wp:docPr>
                         <wp:cNvGraphicFramePr>
                           <a:graphicFrameLocks xmlns:a="http://schemas.openxmlformats.org/drawingml/2006/main" noChangeAspect="1"/>
@@ -1561,14 +1985,14 @@
                             <pic:pic xmlns:pic="http://schemas.openxmlformats.org/drawingml/2006/picture">
                               <pic:nvPicPr>
                                 <pic:cNvPr id="0" name="Picture 6" descr="Instagram icon">
-                                  <a:hlinkClick r:id="rId16" tgtFrame="&quot;_blank&quot;"/>
+                                  <a:hlinkClick r:id="rId25" tgtFrame="&quot;_blank&quot;"/>
                                 </pic:cNvPr>
                                 <pic:cNvPicPr>
                                   <a:picLocks noChangeAspect="1" noChangeArrowheads="1"/>
                                 </pic:cNvPicPr>
                               </pic:nvPicPr>
                               <pic:blipFill>
-                                <a:blip r:embed="rId25">
+                                <a:blip r:embed="rId34">
                                   <a:extLst>
                                     <a:ext uri="{28A0092B-C50C-407E-A947-70E740481C1C}">
                                       <a14:useLocalDpi xmlns:a14="http://schemas.microsoft.com/office/drawing/2010/main" val="0"/>
@@ -1620,7 +2044,7 @@
                         <wp:extent cx="190500" cy="190500"/>
                         <wp:effectExtent l="0" t="0" r="0" b="0"/>
                         <wp:docPr id="8" name="Picture 8" descr="Pinterest icon">
-                          <a:hlinkClick xmlns:a="http://schemas.openxmlformats.org/drawingml/2006/main" r:id="rId18" tgtFrame="&quot;_blank&quot;"/>
+                          <a:hlinkClick xmlns:a="http://schemas.openxmlformats.org/drawingml/2006/main" r:id="rId27" tgtFrame="&quot;_blank&quot;"/>
                         </wp:docPr>
                         <wp:cNvGraphicFramePr>
                           <a:graphicFrameLocks xmlns:a="http://schemas.openxmlformats.org/drawingml/2006/main" noChangeAspect="1"/>
@@ -1630,14 +2054,14 @@
                             <pic:pic xmlns:pic="http://schemas.openxmlformats.org/drawingml/2006/picture">
                               <pic:nvPicPr>
                                 <pic:cNvPr id="0" name="Picture 7" descr="Pinterest icon">
-                                  <a:hlinkClick r:id="rId18" tgtFrame="&quot;_blank&quot;"/>
+                                  <a:hlinkClick r:id="rId27" tgtFrame="&quot;_blank&quot;"/>
                                 </pic:cNvPr>
                                 <pic:cNvPicPr>
                                   <a:picLocks noChangeAspect="1" noChangeArrowheads="1"/>
                                 </pic:cNvPicPr>
                               </pic:nvPicPr>
                               <pic:blipFill>
-                                <a:blip r:embed="rId26">
+                                <a:blip r:embed="rId35">
                                   <a:extLst>
                                     <a:ext uri="{28A0092B-C50C-407E-A947-70E740481C1C}">
                                       <a14:useLocalDpi xmlns:a14="http://schemas.microsoft.com/office/drawing/2010/main" val="0"/>
@@ -1735,7 +2159,7 @@
                   <wp:extent cx="822960" cy="822960"/>
                   <wp:effectExtent l="0" t="0" r="0" b="0"/>
                   <wp:docPr id="23" name="Picture 23" descr="Logo">
-                    <a:hlinkClick xmlns:a="http://schemas.openxmlformats.org/drawingml/2006/main" r:id="rId4" tgtFrame="&quot;_blank&quot;"/>
+                    <a:hlinkClick xmlns:a="http://schemas.openxmlformats.org/drawingml/2006/main" r:id="rId13" tgtFrame="&quot;_blank&quot;"/>
                   </wp:docPr>
                   <wp:cNvGraphicFramePr>
                     <a:graphicFrameLocks xmlns:a="http://schemas.openxmlformats.org/drawingml/2006/main" noChangeAspect="1"/>
@@ -1745,14 +2169,14 @@
                       <pic:pic xmlns:pic="http://schemas.openxmlformats.org/drawingml/2006/picture">
                         <pic:nvPicPr>
                           <pic:cNvPr id="0" name="Picture 15" descr="Logo">
-                            <a:hlinkClick r:id="rId4" tgtFrame="&quot;_blank&quot;"/>
+                            <a:hlinkClick r:id="rId13" tgtFrame="&quot;_blank&quot;"/>
                           </pic:cNvPr>
                           <pic:cNvPicPr>
                             <a:picLocks noChangeAspect="1" noChangeArrowheads="1"/>
                           </pic:cNvPicPr>
                         </pic:nvPicPr>
                         <pic:blipFill>
-                          <a:blip r:embed="rId27">
+                          <a:blip r:embed="rId36">
                             <a:extLst>
                               <a:ext uri="{28A0092B-C50C-407E-A947-70E740481C1C}">
                                 <a14:useLocalDpi xmlns:a14="http://schemas.microsoft.com/office/drawing/2010/main" val="0"/>
@@ -1828,7 +2252,7 @@
                           </pic:cNvPicPr>
                         </pic:nvPicPr>
                         <pic:blipFill>
-                          <a:blip r:embed="rId28">
+                          <a:blip r:embed="rId37">
                             <a:extLst>
                               <a:ext uri="{28A0092B-C50C-407E-A947-70E740481C1C}">
                                 <a14:useLocalDpi xmlns:a14="http://schemas.microsoft.com/office/drawing/2010/main" val="0"/>
@@ -2100,7 +2524,7 @@
                     </w:rPr>
                     <w:t xml:space="preserve">: </w:t>
                   </w:r>
-                  <w:hyperlink r:id="rId29" w:tgtFrame="_blank" w:history="1">
+                  <w:hyperlink r:id="rId38" w:tgtFrame="_blank" w:history="1">
                     <w:r>
                       <w:rPr>
                         <w:rFonts w:ascii="Arial" w:eastAsia="Times New Roman" w:hAnsi="Arial" w:cs="Arial"/>
@@ -2186,7 +2610,7 @@
                         <wp:extent cx="190500" cy="190500"/>
                         <wp:effectExtent l="0" t="0" r="0" b="0"/>
                         <wp:docPr id="21" name="Picture 21" descr="Facebook icon">
-                          <a:hlinkClick xmlns:a="http://schemas.openxmlformats.org/drawingml/2006/main" r:id="rId8" tgtFrame="&quot;_blank&quot;"/>
+                          <a:hlinkClick xmlns:a="http://schemas.openxmlformats.org/drawingml/2006/main" r:id="rId17" tgtFrame="&quot;_blank&quot;"/>
                         </wp:docPr>
                         <wp:cNvGraphicFramePr>
                           <a:graphicFrameLocks xmlns:a="http://schemas.openxmlformats.org/drawingml/2006/main" noChangeAspect="1"/>
@@ -2196,14 +2620,14 @@
                             <pic:pic xmlns:pic="http://schemas.openxmlformats.org/drawingml/2006/picture">
                               <pic:nvPicPr>
                                 <pic:cNvPr id="0" name="Picture 17" descr="Facebook icon">
-                                  <a:hlinkClick r:id="rId8" tgtFrame="&quot;_blank&quot;"/>
+                                  <a:hlinkClick r:id="rId17" tgtFrame="&quot;_blank&quot;"/>
                                 </pic:cNvPr>
                                 <pic:cNvPicPr>
                                   <a:picLocks noChangeAspect="1" noChangeArrowheads="1"/>
                                 </pic:cNvPicPr>
                               </pic:nvPicPr>
                               <pic:blipFill>
-                                <a:blip r:embed="rId30">
+                                <a:blip r:embed="rId39">
                                   <a:extLst>
                                     <a:ext uri="{28A0092B-C50C-407E-A947-70E740481C1C}">
                                       <a14:useLocalDpi xmlns:a14="http://schemas.microsoft.com/office/drawing/2010/main" val="0"/>
@@ -2255,7 +2679,7 @@
                         <wp:extent cx="190500" cy="190500"/>
                         <wp:effectExtent l="0" t="0" r="0" b="0"/>
                         <wp:docPr id="20" name="Picture 20" descr="LinkedIn icon">
-                          <a:hlinkClick xmlns:a="http://schemas.openxmlformats.org/drawingml/2006/main" r:id="rId10" tgtFrame="&quot;_blank&quot;"/>
+                          <a:hlinkClick xmlns:a="http://schemas.openxmlformats.org/drawingml/2006/main" r:id="rId19" tgtFrame="&quot;_blank&quot;"/>
                         </wp:docPr>
                         <wp:cNvGraphicFramePr>
                           <a:graphicFrameLocks xmlns:a="http://schemas.openxmlformats.org/drawingml/2006/main" noChangeAspect="1"/>
@@ -2265,14 +2689,14 @@
                             <pic:pic xmlns:pic="http://schemas.openxmlformats.org/drawingml/2006/picture">
                               <pic:nvPicPr>
                                 <pic:cNvPr id="0" name="Picture 18" descr="LinkedIn icon">
-                                  <a:hlinkClick r:id="rId10" tgtFrame="&quot;_blank&quot;"/>
+                                  <a:hlinkClick r:id="rId19" tgtFrame="&quot;_blank&quot;"/>
                                 </pic:cNvPr>
                                 <pic:cNvPicPr>
                                   <a:picLocks noChangeAspect="1" noChangeArrowheads="1"/>
                                 </pic:cNvPicPr>
                               </pic:nvPicPr>
                               <pic:blipFill>
-                                <a:blip r:embed="rId31">
+                                <a:blip r:embed="rId40">
                                   <a:extLst>
                                     <a:ext uri="{28A0092B-C50C-407E-A947-70E740481C1C}">
                                       <a14:useLocalDpi xmlns:a14="http://schemas.microsoft.com/office/drawing/2010/main" val="0"/>
@@ -2324,7 +2748,7 @@
                         <wp:extent cx="190500" cy="190500"/>
                         <wp:effectExtent l="0" t="0" r="0" b="0"/>
                         <wp:docPr id="19" name="Picture 19" descr="Twitter icon">
-                          <a:hlinkClick xmlns:a="http://schemas.openxmlformats.org/drawingml/2006/main" r:id="rId12" tgtFrame="&quot;_blank&quot;"/>
+                          <a:hlinkClick xmlns:a="http://schemas.openxmlformats.org/drawingml/2006/main" r:id="rId21" tgtFrame="&quot;_blank&quot;"/>
                         </wp:docPr>
                         <wp:cNvGraphicFramePr>
                           <a:graphicFrameLocks xmlns:a="http://schemas.openxmlformats.org/drawingml/2006/main" noChangeAspect="1"/>
@@ -2334,14 +2758,14 @@
                             <pic:pic xmlns:pic="http://schemas.openxmlformats.org/drawingml/2006/picture">
                               <pic:nvPicPr>
                                 <pic:cNvPr id="0" name="Picture 19" descr="Twitter icon">
-                                  <a:hlinkClick r:id="rId12" tgtFrame="&quot;_blank&quot;"/>
+                                  <a:hlinkClick r:id="rId21" tgtFrame="&quot;_blank&quot;"/>
                                 </pic:cNvPr>
                                 <pic:cNvPicPr>
                                   <a:picLocks noChangeAspect="1" noChangeArrowheads="1"/>
                                 </pic:cNvPicPr>
                               </pic:nvPicPr>
                               <pic:blipFill>
-                                <a:blip r:embed="rId32">
+                                <a:blip r:embed="rId41">
                                   <a:extLst>
                                     <a:ext uri="{28A0092B-C50C-407E-A947-70E740481C1C}">
                                       <a14:useLocalDpi xmlns:a14="http://schemas.microsoft.com/office/drawing/2010/main" val="0"/>
@@ -2393,7 +2817,7 @@
                         <wp:extent cx="190500" cy="190500"/>
                         <wp:effectExtent l="0" t="0" r="0" b="0"/>
                         <wp:docPr id="18" name="Picture 18" descr="Youtube icon">
-                          <a:hlinkClick xmlns:a="http://schemas.openxmlformats.org/drawingml/2006/main" r:id="rId14" tgtFrame="&quot;_blank&quot;"/>
+                          <a:hlinkClick xmlns:a="http://schemas.openxmlformats.org/drawingml/2006/main" r:id="rId23" tgtFrame="&quot;_blank&quot;"/>
                         </wp:docPr>
                         <wp:cNvGraphicFramePr>
                           <a:graphicFrameLocks xmlns:a="http://schemas.openxmlformats.org/drawingml/2006/main" noChangeAspect="1"/>
@@ -2403,14 +2827,14 @@
                             <pic:pic xmlns:pic="http://schemas.openxmlformats.org/drawingml/2006/picture">
                               <pic:nvPicPr>
                                 <pic:cNvPr id="0" name="Picture 20" descr="Youtube icon">
-                                  <a:hlinkClick r:id="rId14" tgtFrame="&quot;_blank&quot;"/>
+                                  <a:hlinkClick r:id="rId23" tgtFrame="&quot;_blank&quot;"/>
                                 </pic:cNvPr>
                                 <pic:cNvPicPr>
                                   <a:picLocks noChangeAspect="1" noChangeArrowheads="1"/>
                                 </pic:cNvPicPr>
                               </pic:nvPicPr>
                               <pic:blipFill>
-                                <a:blip r:embed="rId33">
+                                <a:blip r:embed="rId42">
                                   <a:extLst>
                                     <a:ext uri="{28A0092B-C50C-407E-A947-70E740481C1C}">
                                       <a14:useLocalDpi xmlns:a14="http://schemas.microsoft.com/office/drawing/2010/main" val="0"/>
@@ -2462,7 +2886,7 @@
                         <wp:extent cx="190500" cy="190500"/>
                         <wp:effectExtent l="0" t="0" r="0" b="0"/>
                         <wp:docPr id="17" name="Picture 17" descr="Instagram icon">
-                          <a:hlinkClick xmlns:a="http://schemas.openxmlformats.org/drawingml/2006/main" r:id="rId16" tgtFrame="&quot;_blank&quot;"/>
+                          <a:hlinkClick xmlns:a="http://schemas.openxmlformats.org/drawingml/2006/main" r:id="rId25" tgtFrame="&quot;_blank&quot;"/>
                         </wp:docPr>
                         <wp:cNvGraphicFramePr>
                           <a:graphicFrameLocks xmlns:a="http://schemas.openxmlformats.org/drawingml/2006/main" noChangeAspect="1"/>
@@ -2472,14 +2896,14 @@
                             <pic:pic xmlns:pic="http://schemas.openxmlformats.org/drawingml/2006/picture">
                               <pic:nvPicPr>
                                 <pic:cNvPr id="0" name="Picture 21" descr="Instagram icon">
-                                  <a:hlinkClick r:id="rId16" tgtFrame="&quot;_blank&quot;"/>
+                                  <a:hlinkClick r:id="rId25" tgtFrame="&quot;_blank&quot;"/>
                                 </pic:cNvPr>
                                 <pic:cNvPicPr>
                                   <a:picLocks noChangeAspect="1" noChangeArrowheads="1"/>
                                 </pic:cNvPicPr>
                               </pic:nvPicPr>
                               <pic:blipFill>
-                                <a:blip r:embed="rId34">
+                                <a:blip r:embed="rId43">
                                   <a:extLst>
                                     <a:ext uri="{28A0092B-C50C-407E-A947-70E740481C1C}">
                                       <a14:useLocalDpi xmlns:a14="http://schemas.microsoft.com/office/drawing/2010/main" val="0"/>
@@ -2531,7 +2955,7 @@
                         <wp:extent cx="190500" cy="190500"/>
                         <wp:effectExtent l="0" t="0" r="0" b="0"/>
                         <wp:docPr id="16" name="Picture 16" descr="Pinterest icon">
-                          <a:hlinkClick xmlns:a="http://schemas.openxmlformats.org/drawingml/2006/main" r:id="rId18" tgtFrame="&quot;_blank&quot;"/>
+                          <a:hlinkClick xmlns:a="http://schemas.openxmlformats.org/drawingml/2006/main" r:id="rId27" tgtFrame="&quot;_blank&quot;"/>
                         </wp:docPr>
                         <wp:cNvGraphicFramePr>
                           <a:graphicFrameLocks xmlns:a="http://schemas.openxmlformats.org/drawingml/2006/main" noChangeAspect="1"/>
@@ -2541,14 +2965,14 @@
                             <pic:pic xmlns:pic="http://schemas.openxmlformats.org/drawingml/2006/picture">
                               <pic:nvPicPr>
                                 <pic:cNvPr id="0" name="Picture 22" descr="Pinterest icon">
-                                  <a:hlinkClick r:id="rId18" tgtFrame="&quot;_blank&quot;"/>
+                                  <a:hlinkClick r:id="rId27" tgtFrame="&quot;_blank&quot;"/>
                                 </pic:cNvPr>
                                 <pic:cNvPicPr>
                                   <a:picLocks noChangeAspect="1" noChangeArrowheads="1"/>
                                 </pic:cNvPicPr>
                               </pic:nvPicPr>
                               <pic:blipFill>
-                                <a:blip r:embed="rId35">
+                                <a:blip r:embed="rId44">
                                   <a:extLst>
                                     <a:ext uri="{28A0092B-C50C-407E-A947-70E740481C1C}">
                                       <a14:useLocalDpi xmlns:a14="http://schemas.microsoft.com/office/drawing/2010/main" val="0"/>
@@ -2677,13 +3101,12 @@
                 <w:sz w:val="20"/>
                 <w:szCs w:val="20"/>
               </w:rPr>
-              <w:lastRenderedPageBreak/>
               <w:drawing>
                 <wp:inline distT="0" distB="0" distL="0" distR="0">
                   <wp:extent cx="1051560" cy="723900"/>
                   <wp:effectExtent l="0" t="0" r="0" b="0"/>
                   <wp:docPr id="30" name="Picture 30" descr="Logo">
-                    <a:hlinkClick xmlns:a="http://schemas.openxmlformats.org/drawingml/2006/main" r:id="rId4" tgtFrame="&quot;_blank&quot;"/>
+                    <a:hlinkClick xmlns:a="http://schemas.openxmlformats.org/drawingml/2006/main" r:id="rId13" tgtFrame="&quot;_blank&quot;"/>
                   </wp:docPr>
                   <wp:cNvGraphicFramePr>
                     <a:graphicFrameLocks xmlns:a="http://schemas.openxmlformats.org/drawingml/2006/main" noChangeAspect="1"/>
@@ -2693,14 +3116,14 @@
                       <pic:pic xmlns:pic="http://schemas.openxmlformats.org/drawingml/2006/picture">
                         <pic:nvPicPr>
                           <pic:cNvPr id="0" name="Picture 33" descr="Logo">
-                            <a:hlinkClick r:id="rId4" tgtFrame="&quot;_blank&quot;"/>
+                            <a:hlinkClick r:id="rId13" tgtFrame="&quot;_blank&quot;"/>
                           </pic:cNvPr>
                           <pic:cNvPicPr>
                             <a:picLocks noChangeAspect="1" noChangeArrowheads="1"/>
                           </pic:cNvPicPr>
                         </pic:nvPicPr>
                         <pic:blipFill>
-                          <a:blip r:embed="rId36">
+                          <a:blip r:embed="rId45">
                             <a:extLst>
                               <a:ext uri="{28A0092B-C50C-407E-A947-70E740481C1C}">
                                 <a14:useLocalDpi xmlns:a14="http://schemas.microsoft.com/office/drawing/2010/main" val="0"/>
@@ -2999,7 +3422,7 @@
                       <w:szCs w:val="20"/>
                     </w:rPr>
                   </w:pPr>
-                  <w:hyperlink r:id="rId37" w:tgtFrame="_blank" w:history="1">
+                  <w:hyperlink r:id="rId46" w:tgtFrame="_blank" w:history="1">
                     <w:r>
                       <w:rPr>
                         <w:rFonts w:ascii="Arial" w:eastAsia="Times New Roman" w:hAnsi="Arial" w:cs="Arial"/>
@@ -3048,7 +3471,7 @@
                         <wp:extent cx="198120" cy="198120"/>
                         <wp:effectExtent l="0" t="0" r="0" b="0"/>
                         <wp:docPr id="29" name="Picture 29" descr="facebook icon">
-                          <a:hlinkClick xmlns:a="http://schemas.openxmlformats.org/drawingml/2006/main" r:id="rId8" tgtFrame="&quot;_blank&quot;"/>
+                          <a:hlinkClick xmlns:a="http://schemas.openxmlformats.org/drawingml/2006/main" r:id="rId17" tgtFrame="&quot;_blank&quot;"/>
                         </wp:docPr>
                         <wp:cNvGraphicFramePr>
                           <a:graphicFrameLocks xmlns:a="http://schemas.openxmlformats.org/drawingml/2006/main" noChangeAspect="1"/>
@@ -3058,14 +3481,14 @@
                             <pic:pic xmlns:pic="http://schemas.openxmlformats.org/drawingml/2006/picture">
                               <pic:nvPicPr>
                                 <pic:cNvPr id="0" name="Picture 34" descr="facebook icon">
-                                  <a:hlinkClick r:id="rId8" tgtFrame="&quot;_blank&quot;"/>
+                                  <a:hlinkClick r:id="rId17" tgtFrame="&quot;_blank&quot;"/>
                                 </pic:cNvPr>
                                 <pic:cNvPicPr>
                                   <a:picLocks noChangeAspect="1" noChangeArrowheads="1"/>
                                 </pic:cNvPicPr>
                               </pic:nvPicPr>
                               <pic:blipFill>
-                                <a:blip r:embed="rId38">
+                                <a:blip r:embed="rId47">
                                   <a:extLst>
                                     <a:ext uri="{28A0092B-C50C-407E-A947-70E740481C1C}">
                                       <a14:useLocalDpi xmlns:a14="http://schemas.microsoft.com/office/drawing/2010/main" val="0"/>
@@ -3117,7 +3540,7 @@
                         <wp:extent cx="198120" cy="198120"/>
                         <wp:effectExtent l="0" t="0" r="0" b="0"/>
                         <wp:docPr id="28" name="Picture 28" descr="twitter icon">
-                          <a:hlinkClick xmlns:a="http://schemas.openxmlformats.org/drawingml/2006/main" r:id="rId12" tgtFrame="&quot;_blank&quot;"/>
+                          <a:hlinkClick xmlns:a="http://schemas.openxmlformats.org/drawingml/2006/main" r:id="rId21" tgtFrame="&quot;_blank&quot;"/>
                         </wp:docPr>
                         <wp:cNvGraphicFramePr>
                           <a:graphicFrameLocks xmlns:a="http://schemas.openxmlformats.org/drawingml/2006/main" noChangeAspect="1"/>
@@ -3127,14 +3550,14 @@
                             <pic:pic xmlns:pic="http://schemas.openxmlformats.org/drawingml/2006/picture">
                               <pic:nvPicPr>
                                 <pic:cNvPr id="0" name="Picture 35" descr="twitter icon">
-                                  <a:hlinkClick r:id="rId12" tgtFrame="&quot;_blank&quot;"/>
+                                  <a:hlinkClick r:id="rId21" tgtFrame="&quot;_blank&quot;"/>
                                 </pic:cNvPr>
                                 <pic:cNvPicPr>
                                   <a:picLocks noChangeAspect="1" noChangeArrowheads="1"/>
                                 </pic:cNvPicPr>
                               </pic:nvPicPr>
                               <pic:blipFill>
-                                <a:blip r:embed="rId39">
+                                <a:blip r:embed="rId48">
                                   <a:extLst>
                                     <a:ext uri="{28A0092B-C50C-407E-A947-70E740481C1C}">
                                       <a14:useLocalDpi xmlns:a14="http://schemas.microsoft.com/office/drawing/2010/main" val="0"/>
@@ -3186,7 +3609,7 @@
                         <wp:extent cx="198120" cy="198120"/>
                         <wp:effectExtent l="0" t="0" r="0" b="0"/>
                         <wp:docPr id="27" name="Picture 27" descr="youtube icon">
-                          <a:hlinkClick xmlns:a="http://schemas.openxmlformats.org/drawingml/2006/main" r:id="rId14" tgtFrame="&quot;_blank&quot;"/>
+                          <a:hlinkClick xmlns:a="http://schemas.openxmlformats.org/drawingml/2006/main" r:id="rId23" tgtFrame="&quot;_blank&quot;"/>
                         </wp:docPr>
                         <wp:cNvGraphicFramePr>
                           <a:graphicFrameLocks xmlns:a="http://schemas.openxmlformats.org/drawingml/2006/main" noChangeAspect="1"/>
@@ -3196,14 +3619,14 @@
                             <pic:pic xmlns:pic="http://schemas.openxmlformats.org/drawingml/2006/picture">
                               <pic:nvPicPr>
                                 <pic:cNvPr id="0" name="Picture 36" descr="youtube icon">
-                                  <a:hlinkClick r:id="rId14" tgtFrame="&quot;_blank&quot;"/>
+                                  <a:hlinkClick r:id="rId23" tgtFrame="&quot;_blank&quot;"/>
                                 </pic:cNvPr>
                                 <pic:cNvPicPr>
                                   <a:picLocks noChangeAspect="1" noChangeArrowheads="1"/>
                                 </pic:cNvPicPr>
                               </pic:nvPicPr>
                               <pic:blipFill>
-                                <a:blip r:embed="rId40">
+                                <a:blip r:embed="rId49">
                                   <a:extLst>
                                     <a:ext uri="{28A0092B-C50C-407E-A947-70E740481C1C}">
                                       <a14:useLocalDpi xmlns:a14="http://schemas.microsoft.com/office/drawing/2010/main" val="0"/>
@@ -3255,7 +3678,7 @@
                         <wp:extent cx="198120" cy="198120"/>
                         <wp:effectExtent l="0" t="0" r="0" b="0"/>
                         <wp:docPr id="26" name="Picture 26" descr="linkedin icon">
-                          <a:hlinkClick xmlns:a="http://schemas.openxmlformats.org/drawingml/2006/main" r:id="rId10" tgtFrame="&quot;_blank&quot;"/>
+                          <a:hlinkClick xmlns:a="http://schemas.openxmlformats.org/drawingml/2006/main" r:id="rId19" tgtFrame="&quot;_blank&quot;"/>
                         </wp:docPr>
                         <wp:cNvGraphicFramePr>
                           <a:graphicFrameLocks xmlns:a="http://schemas.openxmlformats.org/drawingml/2006/main" noChangeAspect="1"/>
@@ -3265,14 +3688,14 @@
                             <pic:pic xmlns:pic="http://schemas.openxmlformats.org/drawingml/2006/picture">
                               <pic:nvPicPr>
                                 <pic:cNvPr id="0" name="Picture 37" descr="linkedin icon">
-                                  <a:hlinkClick r:id="rId10" tgtFrame="&quot;_blank&quot;"/>
+                                  <a:hlinkClick r:id="rId19" tgtFrame="&quot;_blank&quot;"/>
                                 </pic:cNvPr>
                                 <pic:cNvPicPr>
                                   <a:picLocks noChangeAspect="1" noChangeArrowheads="1"/>
                                 </pic:cNvPicPr>
                               </pic:nvPicPr>
                               <pic:blipFill>
-                                <a:blip r:embed="rId41">
+                                <a:blip r:embed="rId50">
                                   <a:extLst>
                                     <a:ext uri="{28A0092B-C50C-407E-A947-70E740481C1C}">
                                       <a14:useLocalDpi xmlns:a14="http://schemas.microsoft.com/office/drawing/2010/main" val="0"/>
@@ -3324,7 +3747,7 @@
                         <wp:extent cx="198120" cy="198120"/>
                         <wp:effectExtent l="0" t="0" r="0" b="0"/>
                         <wp:docPr id="25" name="Picture 25" descr="instagram icon">
-                          <a:hlinkClick xmlns:a="http://schemas.openxmlformats.org/drawingml/2006/main" r:id="rId16" tgtFrame="&quot;_blank&quot;"/>
+                          <a:hlinkClick xmlns:a="http://schemas.openxmlformats.org/drawingml/2006/main" r:id="rId25" tgtFrame="&quot;_blank&quot;"/>
                         </wp:docPr>
                         <wp:cNvGraphicFramePr>
                           <a:graphicFrameLocks xmlns:a="http://schemas.openxmlformats.org/drawingml/2006/main" noChangeAspect="1"/>
@@ -3334,14 +3757,14 @@
                             <pic:pic xmlns:pic="http://schemas.openxmlformats.org/drawingml/2006/picture">
                               <pic:nvPicPr>
                                 <pic:cNvPr id="0" name="Picture 38" descr="instagram icon">
-                                  <a:hlinkClick r:id="rId16" tgtFrame="&quot;_blank&quot;"/>
+                                  <a:hlinkClick r:id="rId25" tgtFrame="&quot;_blank&quot;"/>
                                 </pic:cNvPr>
                                 <pic:cNvPicPr>
                                   <a:picLocks noChangeAspect="1" noChangeArrowheads="1"/>
                                 </pic:cNvPicPr>
                               </pic:nvPicPr>
                               <pic:blipFill>
-                                <a:blip r:embed="rId42">
+                                <a:blip r:embed="rId51">
                                   <a:extLst>
                                     <a:ext uri="{28A0092B-C50C-407E-A947-70E740481C1C}">
                                       <a14:useLocalDpi xmlns:a14="http://schemas.microsoft.com/office/drawing/2010/main" val="0"/>
@@ -3393,7 +3816,7 @@
                         <wp:extent cx="198120" cy="198120"/>
                         <wp:effectExtent l="0" t="0" r="0" b="0"/>
                         <wp:docPr id="24" name="Picture 24" descr="pinterest icon">
-                          <a:hlinkClick xmlns:a="http://schemas.openxmlformats.org/drawingml/2006/main" r:id="rId18" tgtFrame="&quot;_blank&quot;"/>
+                          <a:hlinkClick xmlns:a="http://schemas.openxmlformats.org/drawingml/2006/main" r:id="rId27" tgtFrame="&quot;_blank&quot;"/>
                         </wp:docPr>
                         <wp:cNvGraphicFramePr>
                           <a:graphicFrameLocks xmlns:a="http://schemas.openxmlformats.org/drawingml/2006/main" noChangeAspect="1"/>
@@ -3403,14 +3826,14 @@
                             <pic:pic xmlns:pic="http://schemas.openxmlformats.org/drawingml/2006/picture">
                               <pic:nvPicPr>
                                 <pic:cNvPr id="0" name="Picture 39" descr="pinterest icon">
-                                  <a:hlinkClick r:id="rId18" tgtFrame="&quot;_blank&quot;"/>
+                                  <a:hlinkClick r:id="rId27" tgtFrame="&quot;_blank&quot;"/>
                                 </pic:cNvPr>
                                 <pic:cNvPicPr>
                                   <a:picLocks noChangeAspect="1" noChangeArrowheads="1"/>
                                 </pic:cNvPicPr>
                               </pic:nvPicPr>
                               <pic:blipFill>
-                                <a:blip r:embed="rId43">
+                                <a:blip r:embed="rId52">
                                   <a:extLst>
                                     <a:ext uri="{28A0092B-C50C-407E-A947-70E740481C1C}">
                                       <a14:useLocalDpi xmlns:a14="http://schemas.microsoft.com/office/drawing/2010/main" val="0"/>
@@ -3545,6 +3968,7 @@
                 <w:sz w:val="28"/>
                 <w:szCs w:val="28"/>
               </w:rPr>
+              <w:lastRenderedPageBreak/>
               <w:t>John Doe</w:t>
             </w:r>
           </w:p>
@@ -3694,7 +4118,7 @@
                           </pic:cNvPicPr>
                         </pic:nvPicPr>
                         <pic:blipFill>
-                          <a:blip r:embed="rId44">
+                          <a:blip r:embed="rId53">
                             <a:extLst>
                               <a:ext uri="{28A0092B-C50C-407E-A947-70E740481C1C}">
                                 <a14:useLocalDpi xmlns:a14="http://schemas.microsoft.com/office/drawing/2010/main" val="0"/>
@@ -3769,7 +4193,7 @@
                           </pic:cNvPicPr>
                         </pic:nvPicPr>
                         <pic:blipFill>
-                          <a:blip r:embed="rId45">
+                          <a:blip r:embed="rId54">
                             <a:extLst>
                               <a:ext uri="{28A0092B-C50C-407E-A947-70E740481C1C}">
                                 <a14:useLocalDpi xmlns:a14="http://schemas.microsoft.com/office/drawing/2010/main" val="0"/>
@@ -3844,7 +4268,7 @@
                           </pic:cNvPicPr>
                         </pic:nvPicPr>
                         <pic:blipFill>
-                          <a:blip r:embed="rId46">
+                          <a:blip r:embed="rId55">
                             <a:extLst>
                               <a:ext uri="{28A0092B-C50C-407E-A947-70E740481C1C}">
                                 <a14:useLocalDpi xmlns:a14="http://schemas.microsoft.com/office/drawing/2010/main" val="0"/>
@@ -3919,7 +4343,7 @@
                           </pic:cNvPicPr>
                         </pic:nvPicPr>
                         <pic:blipFill>
-                          <a:blip r:embed="rId47">
+                          <a:blip r:embed="rId56">
                             <a:extLst>
                               <a:ext uri="{28A0092B-C50C-407E-A947-70E740481C1C}">
                                 <a14:useLocalDpi xmlns:a14="http://schemas.microsoft.com/office/drawing/2010/main" val="0"/>
@@ -3959,7 +4383,7 @@
               </w:rPr>
               <w:t>  </w:t>
             </w:r>
-            <w:hyperlink r:id="rId48" w:tgtFrame="_blank" w:history="1">
+            <w:hyperlink r:id="rId57" w:tgtFrame="_blank" w:history="1">
               <w:r>
                 <w:rPr>
                   <w:rFonts w:ascii="Verdana" w:eastAsia="Times New Roman" w:hAnsi="Verdana" w:cs="Arial"/>
@@ -4009,7 +4433,7 @@
                   <wp:extent cx="182880" cy="182880"/>
                   <wp:effectExtent l="0" t="0" r="7620" b="7620"/>
                   <wp:docPr id="36" name="Picture 36" descr="facebook icon">
-                    <a:hlinkClick xmlns:a="http://schemas.openxmlformats.org/drawingml/2006/main" r:id="rId8" tgtFrame="&quot;_blank&quot;"/>
+                    <a:hlinkClick xmlns:a="http://schemas.openxmlformats.org/drawingml/2006/main" r:id="rId17" tgtFrame="&quot;_blank&quot;"/>
                   </wp:docPr>
                   <wp:cNvGraphicFramePr>
                     <a:graphicFrameLocks xmlns:a="http://schemas.openxmlformats.org/drawingml/2006/main" noChangeAspect="1"/>
@@ -4019,14 +4443,14 @@
                       <pic:pic xmlns:pic="http://schemas.openxmlformats.org/drawingml/2006/picture">
                         <pic:nvPicPr>
                           <pic:cNvPr id="0" name="Picture 51" descr="facebook icon">
-                            <a:hlinkClick r:id="rId8" tgtFrame="&quot;_blank&quot;"/>
+                            <a:hlinkClick r:id="rId17" tgtFrame="&quot;_blank&quot;"/>
                           </pic:cNvPr>
                           <pic:cNvPicPr>
                             <a:picLocks noChangeAspect="1" noChangeArrowheads="1"/>
                           </pic:cNvPicPr>
                         </pic:nvPicPr>
                         <pic:blipFill>
-                          <a:blip r:embed="rId49">
+                          <a:blip r:embed="rId58">
                             <a:extLst>
                               <a:ext uri="{28A0092B-C50C-407E-A947-70E740481C1C}">
                                 <a14:useLocalDpi xmlns:a14="http://schemas.microsoft.com/office/drawing/2010/main" val="0"/>
@@ -4079,7 +4503,7 @@
                   <wp:extent cx="182880" cy="182880"/>
                   <wp:effectExtent l="0" t="0" r="7620" b="7620"/>
                   <wp:docPr id="35" name="Picture 35" descr="youtube icon">
-                    <a:hlinkClick xmlns:a="http://schemas.openxmlformats.org/drawingml/2006/main" r:id="rId14" tgtFrame="&quot;_blank&quot;"/>
+                    <a:hlinkClick xmlns:a="http://schemas.openxmlformats.org/drawingml/2006/main" r:id="rId23" tgtFrame="&quot;_blank&quot;"/>
                   </wp:docPr>
                   <wp:cNvGraphicFramePr>
                     <a:graphicFrameLocks xmlns:a="http://schemas.openxmlformats.org/drawingml/2006/main" noChangeAspect="1"/>
@@ -4089,14 +4513,14 @@
                       <pic:pic xmlns:pic="http://schemas.openxmlformats.org/drawingml/2006/picture">
                         <pic:nvPicPr>
                           <pic:cNvPr id="0" name="Picture 52" descr="youtube icon">
-                            <a:hlinkClick r:id="rId14" tgtFrame="&quot;_blank&quot;"/>
+                            <a:hlinkClick r:id="rId23" tgtFrame="&quot;_blank&quot;"/>
                           </pic:cNvPr>
                           <pic:cNvPicPr>
                             <a:picLocks noChangeAspect="1" noChangeArrowheads="1"/>
                           </pic:cNvPicPr>
                         </pic:nvPicPr>
                         <pic:blipFill>
-                          <a:blip r:embed="rId50">
+                          <a:blip r:embed="rId59">
                             <a:extLst>
                               <a:ext uri="{28A0092B-C50C-407E-A947-70E740481C1C}">
                                 <a14:useLocalDpi xmlns:a14="http://schemas.microsoft.com/office/drawing/2010/main" val="0"/>
@@ -4149,7 +4573,7 @@
                   <wp:extent cx="182880" cy="182880"/>
                   <wp:effectExtent l="0" t="0" r="7620" b="7620"/>
                   <wp:docPr id="34" name="Picture 34" descr="linkedin icon">
-                    <a:hlinkClick xmlns:a="http://schemas.openxmlformats.org/drawingml/2006/main" r:id="rId10" tgtFrame="&quot;_blank&quot;"/>
+                    <a:hlinkClick xmlns:a="http://schemas.openxmlformats.org/drawingml/2006/main" r:id="rId19" tgtFrame="&quot;_blank&quot;"/>
                   </wp:docPr>
                   <wp:cNvGraphicFramePr>
                     <a:graphicFrameLocks xmlns:a="http://schemas.openxmlformats.org/drawingml/2006/main" noChangeAspect="1"/>
@@ -4159,14 +4583,14 @@
                       <pic:pic xmlns:pic="http://schemas.openxmlformats.org/drawingml/2006/picture">
                         <pic:nvPicPr>
                           <pic:cNvPr id="0" name="Picture 53" descr="linkedin icon">
-                            <a:hlinkClick r:id="rId10" tgtFrame="&quot;_blank&quot;"/>
+                            <a:hlinkClick r:id="rId19" tgtFrame="&quot;_blank&quot;"/>
                           </pic:cNvPr>
                           <pic:cNvPicPr>
                             <a:picLocks noChangeAspect="1" noChangeArrowheads="1"/>
                           </pic:cNvPicPr>
                         </pic:nvPicPr>
                         <pic:blipFill>
-                          <a:blip r:embed="rId51">
+                          <a:blip r:embed="rId60">
                             <a:extLst>
                               <a:ext uri="{28A0092B-C50C-407E-A947-70E740481C1C}">
                                 <a14:useLocalDpi xmlns:a14="http://schemas.microsoft.com/office/drawing/2010/main" val="0"/>
@@ -4219,7 +4643,7 @@
                   <wp:extent cx="182880" cy="182880"/>
                   <wp:effectExtent l="0" t="0" r="7620" b="7620"/>
                   <wp:docPr id="33" name="Picture 33" descr="twitter icon">
-                    <a:hlinkClick xmlns:a="http://schemas.openxmlformats.org/drawingml/2006/main" r:id="rId12" tgtFrame="&quot;_blank&quot;"/>
+                    <a:hlinkClick xmlns:a="http://schemas.openxmlformats.org/drawingml/2006/main" r:id="rId21" tgtFrame="&quot;_blank&quot;"/>
                   </wp:docPr>
                   <wp:cNvGraphicFramePr>
                     <a:graphicFrameLocks xmlns:a="http://schemas.openxmlformats.org/drawingml/2006/main" noChangeAspect="1"/>
@@ -4229,14 +4653,14 @@
                       <pic:pic xmlns:pic="http://schemas.openxmlformats.org/drawingml/2006/picture">
                         <pic:nvPicPr>
                           <pic:cNvPr id="0" name="Picture 54" descr="twitter icon">
-                            <a:hlinkClick r:id="rId12" tgtFrame="&quot;_blank&quot;"/>
+                            <a:hlinkClick r:id="rId21" tgtFrame="&quot;_blank&quot;"/>
                           </pic:cNvPr>
                           <pic:cNvPicPr>
                             <a:picLocks noChangeAspect="1" noChangeArrowheads="1"/>
                           </pic:cNvPicPr>
                         </pic:nvPicPr>
                         <pic:blipFill>
-                          <a:blip r:embed="rId52">
+                          <a:blip r:embed="rId61">
                             <a:extLst>
                               <a:ext uri="{28A0092B-C50C-407E-A947-70E740481C1C}">
                                 <a14:useLocalDpi xmlns:a14="http://schemas.microsoft.com/office/drawing/2010/main" val="0"/>
@@ -4289,7 +4713,7 @@
                   <wp:extent cx="182880" cy="182880"/>
                   <wp:effectExtent l="0" t="0" r="7620" b="7620"/>
                   <wp:docPr id="32" name="Picture 32" descr="instagram icon">
-                    <a:hlinkClick xmlns:a="http://schemas.openxmlformats.org/drawingml/2006/main" r:id="rId16" tgtFrame="&quot;_blank&quot;"/>
+                    <a:hlinkClick xmlns:a="http://schemas.openxmlformats.org/drawingml/2006/main" r:id="rId25" tgtFrame="&quot;_blank&quot;"/>
                   </wp:docPr>
                   <wp:cNvGraphicFramePr>
                     <a:graphicFrameLocks xmlns:a="http://schemas.openxmlformats.org/drawingml/2006/main" noChangeAspect="1"/>
@@ -4299,14 +4723,14 @@
                       <pic:pic xmlns:pic="http://schemas.openxmlformats.org/drawingml/2006/picture">
                         <pic:nvPicPr>
                           <pic:cNvPr id="0" name="Picture 55" descr="instagram icon">
-                            <a:hlinkClick r:id="rId16" tgtFrame="&quot;_blank&quot;"/>
+                            <a:hlinkClick r:id="rId25" tgtFrame="&quot;_blank&quot;"/>
                           </pic:cNvPr>
                           <pic:cNvPicPr>
                             <a:picLocks noChangeAspect="1" noChangeArrowheads="1"/>
                           </pic:cNvPicPr>
                         </pic:nvPicPr>
                         <pic:blipFill>
-                          <a:blip r:embed="rId53">
+                          <a:blip r:embed="rId62">
                             <a:extLst>
                               <a:ext uri="{28A0092B-C50C-407E-A947-70E740481C1C}">
                                 <a14:useLocalDpi xmlns:a14="http://schemas.microsoft.com/office/drawing/2010/main" val="0"/>
@@ -4359,7 +4783,7 @@
                   <wp:extent cx="182880" cy="182880"/>
                   <wp:effectExtent l="0" t="0" r="7620" b="7620"/>
                   <wp:docPr id="31" name="Picture 31" descr="pinterest icon">
-                    <a:hlinkClick xmlns:a="http://schemas.openxmlformats.org/drawingml/2006/main" r:id="rId18" tgtFrame="&quot;_blank&quot;"/>
+                    <a:hlinkClick xmlns:a="http://schemas.openxmlformats.org/drawingml/2006/main" r:id="rId27" tgtFrame="&quot;_blank&quot;"/>
                   </wp:docPr>
                   <wp:cNvGraphicFramePr>
                     <a:graphicFrameLocks xmlns:a="http://schemas.openxmlformats.org/drawingml/2006/main" noChangeAspect="1"/>
@@ -4369,14 +4793,14 @@
                       <pic:pic xmlns:pic="http://schemas.openxmlformats.org/drawingml/2006/picture">
                         <pic:nvPicPr>
                           <pic:cNvPr id="0" name="Picture 56" descr="pinterest icon">
-                            <a:hlinkClick r:id="rId18" tgtFrame="&quot;_blank&quot;"/>
+                            <a:hlinkClick r:id="rId27" tgtFrame="&quot;_blank&quot;"/>
                           </pic:cNvPr>
                           <pic:cNvPicPr>
                             <a:picLocks noChangeAspect="1" noChangeArrowheads="1"/>
                           </pic:cNvPicPr>
                         </pic:nvPicPr>
                         <pic:blipFill>
-                          <a:blip r:embed="rId54">
+                          <a:blip r:embed="rId63">
                             <a:extLst>
                               <a:ext uri="{28A0092B-C50C-407E-A947-70E740481C1C}">
                                 <a14:useLocalDpi xmlns:a14="http://schemas.microsoft.com/office/drawing/2010/main" val="0"/>
@@ -4468,7 +4892,7 @@
                   <wp:extent cx="952500" cy="952500"/>
                   <wp:effectExtent l="0" t="0" r="0" b="0"/>
                   <wp:docPr id="54" name="Picture 54" descr="Logo">
-                    <a:hlinkClick xmlns:a="http://schemas.openxmlformats.org/drawingml/2006/main" r:id="rId4" tgtFrame="&quot;_blank&quot;"/>
+                    <a:hlinkClick xmlns:a="http://schemas.openxmlformats.org/drawingml/2006/main" r:id="rId13" tgtFrame="&quot;_blank&quot;"/>
                   </wp:docPr>
                   <wp:cNvGraphicFramePr>
                     <a:graphicFrameLocks xmlns:a="http://schemas.openxmlformats.org/drawingml/2006/main" noChangeAspect="1"/>
@@ -4478,14 +4902,14 @@
                       <pic:pic xmlns:pic="http://schemas.openxmlformats.org/drawingml/2006/picture">
                         <pic:nvPicPr>
                           <pic:cNvPr id="0" name="Picture 81" descr="Logo">
-                            <a:hlinkClick r:id="rId4" tgtFrame="&quot;_blank&quot;"/>
+                            <a:hlinkClick r:id="rId13" tgtFrame="&quot;_blank&quot;"/>
                           </pic:cNvPr>
                           <pic:cNvPicPr>
                             <a:picLocks noChangeAspect="1" noChangeArrowheads="1"/>
                           </pic:cNvPicPr>
                         </pic:nvPicPr>
                         <pic:blipFill>
-                          <a:blip r:embed="rId55">
+                          <a:blip r:embed="rId64">
                             <a:extLst>
                               <a:ext uri="{28A0092B-C50C-407E-A947-70E740481C1C}">
                                 <a14:useLocalDpi xmlns:a14="http://schemas.microsoft.com/office/drawing/2010/main" val="0"/>
@@ -4806,7 +5230,7 @@
                 <w:szCs w:val="20"/>
               </w:rPr>
             </w:pPr>
-            <w:hyperlink r:id="rId56" w:tgtFrame="_blank" w:history="1">
+            <w:hyperlink r:id="rId65" w:tgtFrame="_blank" w:history="1">
               <w:r>
                 <w:rPr>
                   <w:rFonts w:ascii="Verdana" w:eastAsia="Times New Roman" w:hAnsi="Verdana" w:cs="Times New Roman"/>
@@ -4872,7 +5296,7 @@
                   <wp:extent cx="152400" cy="152400"/>
                   <wp:effectExtent l="0" t="0" r="0" b="0"/>
                   <wp:docPr id="53" name="Picture 53" descr="twitter icon">
-                    <a:hlinkClick xmlns:a="http://schemas.openxmlformats.org/drawingml/2006/main" r:id="rId12" tgtFrame="&quot;_blank&quot;"/>
+                    <a:hlinkClick xmlns:a="http://schemas.openxmlformats.org/drawingml/2006/main" r:id="rId21" tgtFrame="&quot;_blank&quot;"/>
                   </wp:docPr>
                   <wp:cNvGraphicFramePr>
                     <a:graphicFrameLocks xmlns:a="http://schemas.openxmlformats.org/drawingml/2006/main" noChangeAspect="1"/>
@@ -4882,14 +5306,14 @@
                       <pic:pic xmlns:pic="http://schemas.openxmlformats.org/drawingml/2006/picture">
                         <pic:nvPicPr>
                           <pic:cNvPr id="0" name="Picture 82" descr="twitter icon">
-                            <a:hlinkClick r:id="rId12" tgtFrame="&quot;_blank&quot;"/>
+                            <a:hlinkClick r:id="rId21" tgtFrame="&quot;_blank&quot;"/>
                           </pic:cNvPr>
                           <pic:cNvPicPr>
                             <a:picLocks noChangeAspect="1" noChangeArrowheads="1"/>
                           </pic:cNvPicPr>
                         </pic:nvPicPr>
                         <pic:blipFill>
-                          <a:blip r:embed="rId57">
+                          <a:blip r:embed="rId66">
                             <a:extLst>
                               <a:ext uri="{28A0092B-C50C-407E-A947-70E740481C1C}">
                                 <a14:useLocalDpi xmlns:a14="http://schemas.microsoft.com/office/drawing/2010/main" val="0"/>
@@ -4942,7 +5366,7 @@
                   <wp:extent cx="152400" cy="152400"/>
                   <wp:effectExtent l="0" t="0" r="0" b="0"/>
                   <wp:docPr id="52" name="Picture 52" descr="facebook icon">
-                    <a:hlinkClick xmlns:a="http://schemas.openxmlformats.org/drawingml/2006/main" r:id="rId8" tgtFrame="&quot;_blank&quot;"/>
+                    <a:hlinkClick xmlns:a="http://schemas.openxmlformats.org/drawingml/2006/main" r:id="rId17" tgtFrame="&quot;_blank&quot;"/>
                   </wp:docPr>
                   <wp:cNvGraphicFramePr>
                     <a:graphicFrameLocks xmlns:a="http://schemas.openxmlformats.org/drawingml/2006/main" noChangeAspect="1"/>
@@ -4952,14 +5376,14 @@
                       <pic:pic xmlns:pic="http://schemas.openxmlformats.org/drawingml/2006/picture">
                         <pic:nvPicPr>
                           <pic:cNvPr id="0" name="Picture 83" descr="facebook icon">
-                            <a:hlinkClick r:id="rId8" tgtFrame="&quot;_blank&quot;"/>
+                            <a:hlinkClick r:id="rId17" tgtFrame="&quot;_blank&quot;"/>
                           </pic:cNvPr>
                           <pic:cNvPicPr>
                             <a:picLocks noChangeAspect="1" noChangeArrowheads="1"/>
                           </pic:cNvPicPr>
                         </pic:nvPicPr>
                         <pic:blipFill>
-                          <a:blip r:embed="rId58">
+                          <a:blip r:embed="rId67">
                             <a:extLst>
                               <a:ext uri="{28A0092B-C50C-407E-A947-70E740481C1C}">
                                 <a14:useLocalDpi xmlns:a14="http://schemas.microsoft.com/office/drawing/2010/main" val="0"/>
@@ -5012,7 +5436,7 @@
                   <wp:extent cx="152400" cy="152400"/>
                   <wp:effectExtent l="0" t="0" r="0" b="0"/>
                   <wp:docPr id="51" name="Picture 51" descr="linkedin icon">
-                    <a:hlinkClick xmlns:a="http://schemas.openxmlformats.org/drawingml/2006/main" r:id="rId10" tgtFrame="&quot;_blank&quot;"/>
+                    <a:hlinkClick xmlns:a="http://schemas.openxmlformats.org/drawingml/2006/main" r:id="rId19" tgtFrame="&quot;_blank&quot;"/>
                   </wp:docPr>
                   <wp:cNvGraphicFramePr>
                     <a:graphicFrameLocks xmlns:a="http://schemas.openxmlformats.org/drawingml/2006/main" noChangeAspect="1"/>
@@ -5022,14 +5446,14 @@
                       <pic:pic xmlns:pic="http://schemas.openxmlformats.org/drawingml/2006/picture">
                         <pic:nvPicPr>
                           <pic:cNvPr id="0" name="Picture 84" descr="linkedin icon">
-                            <a:hlinkClick r:id="rId10" tgtFrame="&quot;_blank&quot;"/>
+                            <a:hlinkClick r:id="rId19" tgtFrame="&quot;_blank&quot;"/>
                           </pic:cNvPr>
                           <pic:cNvPicPr>
                             <a:picLocks noChangeAspect="1" noChangeArrowheads="1"/>
                           </pic:cNvPicPr>
                         </pic:nvPicPr>
                         <pic:blipFill>
-                          <a:blip r:embed="rId59">
+                          <a:blip r:embed="rId68">
                             <a:extLst>
                               <a:ext uri="{28A0092B-C50C-407E-A947-70E740481C1C}">
                                 <a14:useLocalDpi xmlns:a14="http://schemas.microsoft.com/office/drawing/2010/main" val="0"/>
@@ -5082,7 +5506,7 @@
                   <wp:extent cx="152400" cy="152400"/>
                   <wp:effectExtent l="0" t="0" r="0" b="0"/>
                   <wp:docPr id="50" name="Picture 50" descr="youtube icon">
-                    <a:hlinkClick xmlns:a="http://schemas.openxmlformats.org/drawingml/2006/main" r:id="rId14" tgtFrame="&quot;_blank&quot;"/>
+                    <a:hlinkClick xmlns:a="http://schemas.openxmlformats.org/drawingml/2006/main" r:id="rId23" tgtFrame="&quot;_blank&quot;"/>
                   </wp:docPr>
                   <wp:cNvGraphicFramePr>
                     <a:graphicFrameLocks xmlns:a="http://schemas.openxmlformats.org/drawingml/2006/main" noChangeAspect="1"/>
@@ -5092,14 +5516,14 @@
                       <pic:pic xmlns:pic="http://schemas.openxmlformats.org/drawingml/2006/picture">
                         <pic:nvPicPr>
                           <pic:cNvPr id="0" name="Picture 85" descr="youtube icon">
-                            <a:hlinkClick r:id="rId14" tgtFrame="&quot;_blank&quot;"/>
+                            <a:hlinkClick r:id="rId23" tgtFrame="&quot;_blank&quot;"/>
                           </pic:cNvPr>
                           <pic:cNvPicPr>
                             <a:picLocks noChangeAspect="1" noChangeArrowheads="1"/>
                           </pic:cNvPicPr>
                         </pic:nvPicPr>
                         <pic:blipFill>
-                          <a:blip r:embed="rId60">
+                          <a:blip r:embed="rId69">
                             <a:extLst>
                               <a:ext uri="{28A0092B-C50C-407E-A947-70E740481C1C}">
                                 <a14:useLocalDpi xmlns:a14="http://schemas.microsoft.com/office/drawing/2010/main" val="0"/>
@@ -5152,7 +5576,7 @@
                   <wp:extent cx="152400" cy="152400"/>
                   <wp:effectExtent l="0" t="0" r="0" b="0"/>
                   <wp:docPr id="49" name="Picture 49" descr="instagram icon">
-                    <a:hlinkClick xmlns:a="http://schemas.openxmlformats.org/drawingml/2006/main" r:id="rId16" tgtFrame="&quot;_blank&quot;"/>
+                    <a:hlinkClick xmlns:a="http://schemas.openxmlformats.org/drawingml/2006/main" r:id="rId25" tgtFrame="&quot;_blank&quot;"/>
                   </wp:docPr>
                   <wp:cNvGraphicFramePr>
                     <a:graphicFrameLocks xmlns:a="http://schemas.openxmlformats.org/drawingml/2006/main" noChangeAspect="1"/>
@@ -5162,14 +5586,14 @@
                       <pic:pic xmlns:pic="http://schemas.openxmlformats.org/drawingml/2006/picture">
                         <pic:nvPicPr>
                           <pic:cNvPr id="0" name="Picture 86" descr="instagram icon">
-                            <a:hlinkClick r:id="rId16" tgtFrame="&quot;_blank&quot;"/>
+                            <a:hlinkClick r:id="rId25" tgtFrame="&quot;_blank&quot;"/>
                           </pic:cNvPr>
                           <pic:cNvPicPr>
                             <a:picLocks noChangeAspect="1" noChangeArrowheads="1"/>
                           </pic:cNvPicPr>
                         </pic:nvPicPr>
                         <pic:blipFill>
-                          <a:blip r:embed="rId61">
+                          <a:blip r:embed="rId70">
                             <a:extLst>
                               <a:ext uri="{28A0092B-C50C-407E-A947-70E740481C1C}">
                                 <a14:useLocalDpi xmlns:a14="http://schemas.microsoft.com/office/drawing/2010/main" val="0"/>
@@ -5222,7 +5646,7 @@
                   <wp:extent cx="152400" cy="152400"/>
                   <wp:effectExtent l="0" t="0" r="0" b="0"/>
                   <wp:docPr id="48" name="Picture 48" descr="pinterest icon">
-                    <a:hlinkClick xmlns:a="http://schemas.openxmlformats.org/drawingml/2006/main" r:id="rId18" tgtFrame="&quot;_blank&quot;"/>
+                    <a:hlinkClick xmlns:a="http://schemas.openxmlformats.org/drawingml/2006/main" r:id="rId27" tgtFrame="&quot;_blank&quot;"/>
                   </wp:docPr>
                   <wp:cNvGraphicFramePr>
                     <a:graphicFrameLocks xmlns:a="http://schemas.openxmlformats.org/drawingml/2006/main" noChangeAspect="1"/>
@@ -5232,14 +5656,14 @@
                       <pic:pic xmlns:pic="http://schemas.openxmlformats.org/drawingml/2006/picture">
                         <pic:nvPicPr>
                           <pic:cNvPr id="0" name="Picture 87" descr="pinterest icon">
-                            <a:hlinkClick r:id="rId18" tgtFrame="&quot;_blank&quot;"/>
+                            <a:hlinkClick r:id="rId27" tgtFrame="&quot;_blank&quot;"/>
                           </pic:cNvPr>
                           <pic:cNvPicPr>
                             <a:picLocks noChangeAspect="1" noChangeArrowheads="1"/>
                           </pic:cNvPicPr>
                         </pic:nvPicPr>
                         <pic:blipFill>
-                          <a:blip r:embed="rId62">
+                          <a:blip r:embed="rId71">
                             <a:extLst>
                               <a:ext uri="{28A0092B-C50C-407E-A947-70E740481C1C}">
                                 <a14:useLocalDpi xmlns:a14="http://schemas.microsoft.com/office/drawing/2010/main" val="0"/>
@@ -5343,7 +5767,7 @@
                           </pic:cNvPicPr>
                         </pic:nvPicPr>
                         <pic:blipFill>
-                          <a:blip r:embed="rId63">
+                          <a:blip r:embed="rId72">
                             <a:extLst>
                               <a:ext uri="{28A0092B-C50C-407E-A947-70E740481C1C}">
                                 <a14:useLocalDpi xmlns:a14="http://schemas.microsoft.com/office/drawing/2010/main" val="0"/>
@@ -5624,7 +6048,7 @@
                   <wp:extent cx="152400" cy="152400"/>
                   <wp:effectExtent l="0" t="0" r="0" b="0"/>
                   <wp:docPr id="46" name="Picture 46" descr="facebook icon">
-                    <a:hlinkClick xmlns:a="http://schemas.openxmlformats.org/drawingml/2006/main" r:id="rId8" tgtFrame="&quot;_blank&quot;"/>
+                    <a:hlinkClick xmlns:a="http://schemas.openxmlformats.org/drawingml/2006/main" r:id="rId17" tgtFrame="&quot;_blank&quot;"/>
                   </wp:docPr>
                   <wp:cNvGraphicFramePr>
                     <a:graphicFrameLocks xmlns:a="http://schemas.openxmlformats.org/drawingml/2006/main" noChangeAspect="1"/>
@@ -5634,14 +6058,14 @@
                       <pic:pic xmlns:pic="http://schemas.openxmlformats.org/drawingml/2006/picture">
                         <pic:nvPicPr>
                           <pic:cNvPr id="0" name="Picture 68" descr="facebook icon">
-                            <a:hlinkClick r:id="rId8" tgtFrame="&quot;_blank&quot;"/>
+                            <a:hlinkClick r:id="rId17" tgtFrame="&quot;_blank&quot;"/>
                           </pic:cNvPr>
                           <pic:cNvPicPr>
                             <a:picLocks noChangeAspect="1" noChangeArrowheads="1"/>
                           </pic:cNvPicPr>
                         </pic:nvPicPr>
                         <pic:blipFill>
-                          <a:blip r:embed="rId64">
+                          <a:blip r:embed="rId73">
                             <a:extLst>
                               <a:ext uri="{28A0092B-C50C-407E-A947-70E740481C1C}">
                                 <a14:useLocalDpi xmlns:a14="http://schemas.microsoft.com/office/drawing/2010/main" val="0"/>
@@ -5694,7 +6118,7 @@
                   <wp:extent cx="152400" cy="152400"/>
                   <wp:effectExtent l="0" t="0" r="0" b="0"/>
                   <wp:docPr id="45" name="Picture 45" descr="twitter icon">
-                    <a:hlinkClick xmlns:a="http://schemas.openxmlformats.org/drawingml/2006/main" r:id="rId12" tgtFrame="&quot;_blank&quot;"/>
+                    <a:hlinkClick xmlns:a="http://schemas.openxmlformats.org/drawingml/2006/main" r:id="rId21" tgtFrame="&quot;_blank&quot;"/>
                   </wp:docPr>
                   <wp:cNvGraphicFramePr>
                     <a:graphicFrameLocks xmlns:a="http://schemas.openxmlformats.org/drawingml/2006/main" noChangeAspect="1"/>
@@ -5704,14 +6128,14 @@
                       <pic:pic xmlns:pic="http://schemas.openxmlformats.org/drawingml/2006/picture">
                         <pic:nvPicPr>
                           <pic:cNvPr id="0" name="Picture 69" descr="twitter icon">
-                            <a:hlinkClick r:id="rId12" tgtFrame="&quot;_blank&quot;"/>
+                            <a:hlinkClick r:id="rId21" tgtFrame="&quot;_blank&quot;"/>
                           </pic:cNvPr>
                           <pic:cNvPicPr>
                             <a:picLocks noChangeAspect="1" noChangeArrowheads="1"/>
                           </pic:cNvPicPr>
                         </pic:nvPicPr>
                         <pic:blipFill>
-                          <a:blip r:embed="rId65">
+                          <a:blip r:embed="rId74">
                             <a:extLst>
                               <a:ext uri="{28A0092B-C50C-407E-A947-70E740481C1C}">
                                 <a14:useLocalDpi xmlns:a14="http://schemas.microsoft.com/office/drawing/2010/main" val="0"/>
@@ -5764,7 +6188,7 @@
                   <wp:extent cx="152400" cy="152400"/>
                   <wp:effectExtent l="0" t="0" r="0" b="0"/>
                   <wp:docPr id="44" name="Picture 44" descr="youtube icon">
-                    <a:hlinkClick xmlns:a="http://schemas.openxmlformats.org/drawingml/2006/main" r:id="rId14" tgtFrame="&quot;_blank&quot;"/>
+                    <a:hlinkClick xmlns:a="http://schemas.openxmlformats.org/drawingml/2006/main" r:id="rId23" tgtFrame="&quot;_blank&quot;"/>
                   </wp:docPr>
                   <wp:cNvGraphicFramePr>
                     <a:graphicFrameLocks xmlns:a="http://schemas.openxmlformats.org/drawingml/2006/main" noChangeAspect="1"/>
@@ -5774,14 +6198,14 @@
                       <pic:pic xmlns:pic="http://schemas.openxmlformats.org/drawingml/2006/picture">
                         <pic:nvPicPr>
                           <pic:cNvPr id="0" name="Picture 70" descr="youtube icon">
-                            <a:hlinkClick r:id="rId14" tgtFrame="&quot;_blank&quot;"/>
+                            <a:hlinkClick r:id="rId23" tgtFrame="&quot;_blank&quot;"/>
                           </pic:cNvPr>
                           <pic:cNvPicPr>
                             <a:picLocks noChangeAspect="1" noChangeArrowheads="1"/>
                           </pic:cNvPicPr>
                         </pic:nvPicPr>
                         <pic:blipFill>
-                          <a:blip r:embed="rId66">
+                          <a:blip r:embed="rId75">
                             <a:extLst>
                               <a:ext uri="{28A0092B-C50C-407E-A947-70E740481C1C}">
                                 <a14:useLocalDpi xmlns:a14="http://schemas.microsoft.com/office/drawing/2010/main" val="0"/>
@@ -5834,7 +6258,7 @@
                   <wp:extent cx="152400" cy="152400"/>
                   <wp:effectExtent l="0" t="0" r="0" b="0"/>
                   <wp:docPr id="43" name="Picture 43" descr="linkedin icon">
-                    <a:hlinkClick xmlns:a="http://schemas.openxmlformats.org/drawingml/2006/main" r:id="rId10" tgtFrame="&quot;_blank&quot;"/>
+                    <a:hlinkClick xmlns:a="http://schemas.openxmlformats.org/drawingml/2006/main" r:id="rId19" tgtFrame="&quot;_blank&quot;"/>
                   </wp:docPr>
                   <wp:cNvGraphicFramePr>
                     <a:graphicFrameLocks xmlns:a="http://schemas.openxmlformats.org/drawingml/2006/main" noChangeAspect="1"/>
@@ -5844,14 +6268,14 @@
                       <pic:pic xmlns:pic="http://schemas.openxmlformats.org/drawingml/2006/picture">
                         <pic:nvPicPr>
                           <pic:cNvPr id="0" name="Picture 71" descr="linkedin icon">
-                            <a:hlinkClick r:id="rId10" tgtFrame="&quot;_blank&quot;"/>
+                            <a:hlinkClick r:id="rId19" tgtFrame="&quot;_blank&quot;"/>
                           </pic:cNvPr>
                           <pic:cNvPicPr>
                             <a:picLocks noChangeAspect="1" noChangeArrowheads="1"/>
                           </pic:cNvPicPr>
                         </pic:nvPicPr>
                         <pic:blipFill>
-                          <a:blip r:embed="rId67">
+                          <a:blip r:embed="rId76">
                             <a:extLst>
                               <a:ext uri="{28A0092B-C50C-407E-A947-70E740481C1C}">
                                 <a14:useLocalDpi xmlns:a14="http://schemas.microsoft.com/office/drawing/2010/main" val="0"/>
@@ -5904,7 +6328,7 @@
                   <wp:extent cx="152400" cy="152400"/>
                   <wp:effectExtent l="0" t="0" r="0" b="0"/>
                   <wp:docPr id="42" name="Picture 42" descr="instagram icon">
-                    <a:hlinkClick xmlns:a="http://schemas.openxmlformats.org/drawingml/2006/main" r:id="rId16" tgtFrame="&quot;_blank&quot;"/>
+                    <a:hlinkClick xmlns:a="http://schemas.openxmlformats.org/drawingml/2006/main" r:id="rId25" tgtFrame="&quot;_blank&quot;"/>
                   </wp:docPr>
                   <wp:cNvGraphicFramePr>
                     <a:graphicFrameLocks xmlns:a="http://schemas.openxmlformats.org/drawingml/2006/main" noChangeAspect="1"/>
@@ -5914,14 +6338,14 @@
                       <pic:pic xmlns:pic="http://schemas.openxmlformats.org/drawingml/2006/picture">
                         <pic:nvPicPr>
                           <pic:cNvPr id="0" name="Picture 72" descr="instagram icon">
-                            <a:hlinkClick r:id="rId16" tgtFrame="&quot;_blank&quot;"/>
+                            <a:hlinkClick r:id="rId25" tgtFrame="&quot;_blank&quot;"/>
                           </pic:cNvPr>
                           <pic:cNvPicPr>
                             <a:picLocks noChangeAspect="1" noChangeArrowheads="1"/>
                           </pic:cNvPicPr>
                         </pic:nvPicPr>
                         <pic:blipFill>
-                          <a:blip r:embed="rId68">
+                          <a:blip r:embed="rId77">
                             <a:extLst>
                               <a:ext uri="{28A0092B-C50C-407E-A947-70E740481C1C}">
                                 <a14:useLocalDpi xmlns:a14="http://schemas.microsoft.com/office/drawing/2010/main" val="0"/>
@@ -5974,7 +6398,7 @@
                   <wp:extent cx="152400" cy="152400"/>
                   <wp:effectExtent l="0" t="0" r="0" b="0"/>
                   <wp:docPr id="41" name="Picture 41" descr="pinterest icon">
-                    <a:hlinkClick xmlns:a="http://schemas.openxmlformats.org/drawingml/2006/main" r:id="rId18" tgtFrame="&quot;_blank&quot;"/>
+                    <a:hlinkClick xmlns:a="http://schemas.openxmlformats.org/drawingml/2006/main" r:id="rId27" tgtFrame="&quot;_blank&quot;"/>
                   </wp:docPr>
                   <wp:cNvGraphicFramePr>
                     <a:graphicFrameLocks xmlns:a="http://schemas.openxmlformats.org/drawingml/2006/main" noChangeAspect="1"/>
@@ -5984,14 +6408,14 @@
                       <pic:pic xmlns:pic="http://schemas.openxmlformats.org/drawingml/2006/picture">
                         <pic:nvPicPr>
                           <pic:cNvPr id="0" name="Picture 73" descr="pinterest icon">
-                            <a:hlinkClick r:id="rId18" tgtFrame="&quot;_blank&quot;"/>
+                            <a:hlinkClick r:id="rId27" tgtFrame="&quot;_blank&quot;"/>
                           </pic:cNvPr>
                           <pic:cNvPicPr>
                             <a:picLocks noChangeAspect="1" noChangeArrowheads="1"/>
                           </pic:cNvPicPr>
                         </pic:nvPicPr>
                         <pic:blipFill>
-                          <a:blip r:embed="rId69">
+                          <a:blip r:embed="rId78">
                             <a:extLst>
                               <a:ext uri="{28A0092B-C50C-407E-A947-70E740481C1C}">
                                 <a14:useLocalDpi xmlns:a14="http://schemas.microsoft.com/office/drawing/2010/main" val="0"/>
@@ -6056,7 +6480,7 @@
                 <w:szCs w:val="21"/>
               </w:rPr>
             </w:pPr>
-            <w:hyperlink r:id="rId70" w:tgtFrame="_blank" w:history="1">
+            <w:hyperlink r:id="rId79" w:tgtFrame="_blank" w:history="1">
               <w:r>
                 <w:rPr>
                   <w:rFonts w:ascii="Verdana" w:eastAsia="Times New Roman" w:hAnsi="Verdana" w:cs="Times New Roman"/>
@@ -6255,7 +6679,7 @@
                         <wp:extent cx="182880" cy="182880"/>
                         <wp:effectExtent l="0" t="0" r="7620" b="7620"/>
                         <wp:docPr id="61" name="Picture 61" descr="facebook icon">
-                          <a:hlinkClick xmlns:a="http://schemas.openxmlformats.org/drawingml/2006/main" r:id="rId8" tgtFrame="&quot;_blank&quot;"/>
+                          <a:hlinkClick xmlns:a="http://schemas.openxmlformats.org/drawingml/2006/main" r:id="rId17" tgtFrame="&quot;_blank&quot;"/>
                         </wp:docPr>
                         <wp:cNvGraphicFramePr>
                           <a:graphicFrameLocks xmlns:a="http://schemas.openxmlformats.org/drawingml/2006/main" noChangeAspect="1"/>
@@ -6265,14 +6689,14 @@
                             <pic:pic xmlns:pic="http://schemas.openxmlformats.org/drawingml/2006/picture">
                               <pic:nvPicPr>
                                 <pic:cNvPr id="0" name="Picture 95" descr="facebook icon">
-                                  <a:hlinkClick r:id="rId8" tgtFrame="&quot;_blank&quot;"/>
+                                  <a:hlinkClick r:id="rId17" tgtFrame="&quot;_blank&quot;"/>
                                 </pic:cNvPr>
                                 <pic:cNvPicPr>
                                   <a:picLocks noChangeAspect="1" noChangeArrowheads="1"/>
                                 </pic:cNvPicPr>
                               </pic:nvPicPr>
                               <pic:blipFill>
-                                <a:blip r:embed="rId71">
+                                <a:blip r:embed="rId80">
                                   <a:extLst>
                                     <a:ext uri="{28A0092B-C50C-407E-A947-70E740481C1C}">
                                       <a14:useLocalDpi xmlns:a14="http://schemas.microsoft.com/office/drawing/2010/main" val="0"/>
@@ -6316,7 +6740,7 @@
                         <wp:extent cx="182880" cy="182880"/>
                         <wp:effectExtent l="0" t="0" r="7620" b="7620"/>
                         <wp:docPr id="60" name="Picture 60" descr="twitter icon">
-                          <a:hlinkClick xmlns:a="http://schemas.openxmlformats.org/drawingml/2006/main" r:id="rId12" tgtFrame="&quot;_blank&quot;"/>
+                          <a:hlinkClick xmlns:a="http://schemas.openxmlformats.org/drawingml/2006/main" r:id="rId21" tgtFrame="&quot;_blank&quot;"/>
                         </wp:docPr>
                         <wp:cNvGraphicFramePr>
                           <a:graphicFrameLocks xmlns:a="http://schemas.openxmlformats.org/drawingml/2006/main" noChangeAspect="1"/>
@@ -6326,14 +6750,14 @@
                             <pic:pic xmlns:pic="http://schemas.openxmlformats.org/drawingml/2006/picture">
                               <pic:nvPicPr>
                                 <pic:cNvPr id="0" name="Picture 96" descr="twitter icon">
-                                  <a:hlinkClick r:id="rId12" tgtFrame="&quot;_blank&quot;"/>
+                                  <a:hlinkClick r:id="rId21" tgtFrame="&quot;_blank&quot;"/>
                                 </pic:cNvPr>
                                 <pic:cNvPicPr>
                                   <a:picLocks noChangeAspect="1" noChangeArrowheads="1"/>
                                 </pic:cNvPicPr>
                               </pic:nvPicPr>
                               <pic:blipFill>
-                                <a:blip r:embed="rId72">
+                                <a:blip r:embed="rId81">
                                   <a:extLst>
                                     <a:ext uri="{28A0092B-C50C-407E-A947-70E740481C1C}">
                                       <a14:useLocalDpi xmlns:a14="http://schemas.microsoft.com/office/drawing/2010/main" val="0"/>
@@ -6377,7 +6801,7 @@
                         <wp:extent cx="182880" cy="182880"/>
                         <wp:effectExtent l="0" t="0" r="7620" b="7620"/>
                         <wp:docPr id="59" name="Picture 59" descr="youtube icon">
-                          <a:hlinkClick xmlns:a="http://schemas.openxmlformats.org/drawingml/2006/main" r:id="rId14" tgtFrame="&quot;_blank&quot;"/>
+                          <a:hlinkClick xmlns:a="http://schemas.openxmlformats.org/drawingml/2006/main" r:id="rId23" tgtFrame="&quot;_blank&quot;"/>
                         </wp:docPr>
                         <wp:cNvGraphicFramePr>
                           <a:graphicFrameLocks xmlns:a="http://schemas.openxmlformats.org/drawingml/2006/main" noChangeAspect="1"/>
@@ -6387,14 +6811,14 @@
                             <pic:pic xmlns:pic="http://schemas.openxmlformats.org/drawingml/2006/picture">
                               <pic:nvPicPr>
                                 <pic:cNvPr id="0" name="Picture 97" descr="youtube icon">
-                                  <a:hlinkClick r:id="rId14" tgtFrame="&quot;_blank&quot;"/>
+                                  <a:hlinkClick r:id="rId23" tgtFrame="&quot;_blank&quot;"/>
                                 </pic:cNvPr>
                                 <pic:cNvPicPr>
                                   <a:picLocks noChangeAspect="1" noChangeArrowheads="1"/>
                                 </pic:cNvPicPr>
                               </pic:nvPicPr>
                               <pic:blipFill>
-                                <a:blip r:embed="rId73">
+                                <a:blip r:embed="rId82">
                                   <a:extLst>
                                     <a:ext uri="{28A0092B-C50C-407E-A947-70E740481C1C}">
                                       <a14:useLocalDpi xmlns:a14="http://schemas.microsoft.com/office/drawing/2010/main" val="0"/>
@@ -6438,7 +6862,7 @@
                         <wp:extent cx="182880" cy="182880"/>
                         <wp:effectExtent l="0" t="0" r="7620" b="7620"/>
                         <wp:docPr id="58" name="Picture 58" descr="linkedin icon">
-                          <a:hlinkClick xmlns:a="http://schemas.openxmlformats.org/drawingml/2006/main" r:id="rId10" tgtFrame="&quot;_blank&quot;"/>
+                          <a:hlinkClick xmlns:a="http://schemas.openxmlformats.org/drawingml/2006/main" r:id="rId19" tgtFrame="&quot;_blank&quot;"/>
                         </wp:docPr>
                         <wp:cNvGraphicFramePr>
                           <a:graphicFrameLocks xmlns:a="http://schemas.openxmlformats.org/drawingml/2006/main" noChangeAspect="1"/>
@@ -6448,14 +6872,14 @@
                             <pic:pic xmlns:pic="http://schemas.openxmlformats.org/drawingml/2006/picture">
                               <pic:nvPicPr>
                                 <pic:cNvPr id="0" name="Picture 98" descr="linkedin icon">
-                                  <a:hlinkClick r:id="rId10" tgtFrame="&quot;_blank&quot;"/>
+                                  <a:hlinkClick r:id="rId19" tgtFrame="&quot;_blank&quot;"/>
                                 </pic:cNvPr>
                                 <pic:cNvPicPr>
                                   <a:picLocks noChangeAspect="1" noChangeArrowheads="1"/>
                                 </pic:cNvPicPr>
                               </pic:nvPicPr>
                               <pic:blipFill>
-                                <a:blip r:embed="rId74">
+                                <a:blip r:embed="rId83">
                                   <a:extLst>
                                     <a:ext uri="{28A0092B-C50C-407E-A947-70E740481C1C}">
                                       <a14:useLocalDpi xmlns:a14="http://schemas.microsoft.com/office/drawing/2010/main" val="0"/>
@@ -6499,7 +6923,7 @@
                         <wp:extent cx="182880" cy="182880"/>
                         <wp:effectExtent l="0" t="0" r="7620" b="7620"/>
                         <wp:docPr id="57" name="Picture 57" descr="instagram icon">
-                          <a:hlinkClick xmlns:a="http://schemas.openxmlformats.org/drawingml/2006/main" r:id="rId16" tgtFrame="&quot;_blank&quot;"/>
+                          <a:hlinkClick xmlns:a="http://schemas.openxmlformats.org/drawingml/2006/main" r:id="rId25" tgtFrame="&quot;_blank&quot;"/>
                         </wp:docPr>
                         <wp:cNvGraphicFramePr>
                           <a:graphicFrameLocks xmlns:a="http://schemas.openxmlformats.org/drawingml/2006/main" noChangeAspect="1"/>
@@ -6509,14 +6933,14 @@
                             <pic:pic xmlns:pic="http://schemas.openxmlformats.org/drawingml/2006/picture">
                               <pic:nvPicPr>
                                 <pic:cNvPr id="0" name="Picture 99" descr="instagram icon">
-                                  <a:hlinkClick r:id="rId16" tgtFrame="&quot;_blank&quot;"/>
+                                  <a:hlinkClick r:id="rId25" tgtFrame="&quot;_blank&quot;"/>
                                 </pic:cNvPr>
                                 <pic:cNvPicPr>
                                   <a:picLocks noChangeAspect="1" noChangeArrowheads="1"/>
                                 </pic:cNvPicPr>
                               </pic:nvPicPr>
                               <pic:blipFill>
-                                <a:blip r:embed="rId75">
+                                <a:blip r:embed="rId84">
                                   <a:extLst>
                                     <a:ext uri="{28A0092B-C50C-407E-A947-70E740481C1C}">
                                       <a14:useLocalDpi xmlns:a14="http://schemas.microsoft.com/office/drawing/2010/main" val="0"/>
@@ -6560,7 +6984,7 @@
                         <wp:extent cx="182880" cy="182880"/>
                         <wp:effectExtent l="0" t="0" r="7620" b="7620"/>
                         <wp:docPr id="56" name="Picture 56" descr="pinterest icon">
-                          <a:hlinkClick xmlns:a="http://schemas.openxmlformats.org/drawingml/2006/main" r:id="rId18" tgtFrame="&quot;_blank&quot;"/>
+                          <a:hlinkClick xmlns:a="http://schemas.openxmlformats.org/drawingml/2006/main" r:id="rId27" tgtFrame="&quot;_blank&quot;"/>
                         </wp:docPr>
                         <wp:cNvGraphicFramePr>
                           <a:graphicFrameLocks xmlns:a="http://schemas.openxmlformats.org/drawingml/2006/main" noChangeAspect="1"/>
@@ -6570,14 +6994,14 @@
                             <pic:pic xmlns:pic="http://schemas.openxmlformats.org/drawingml/2006/picture">
                               <pic:nvPicPr>
                                 <pic:cNvPr id="0" name="Picture 100" descr="pinterest icon">
-                                  <a:hlinkClick r:id="rId18" tgtFrame="&quot;_blank&quot;"/>
+                                  <a:hlinkClick r:id="rId27" tgtFrame="&quot;_blank&quot;"/>
                                 </pic:cNvPr>
                                 <pic:cNvPicPr>
                                   <a:picLocks noChangeAspect="1" noChangeArrowheads="1"/>
                                 </pic:cNvPicPr>
                               </pic:nvPicPr>
                               <pic:blipFill>
-                                <a:blip r:embed="rId76">
+                                <a:blip r:embed="rId85">
                                   <a:extLst>
                                     <a:ext uri="{28A0092B-C50C-407E-A947-70E740481C1C}">
                                       <a14:useLocalDpi xmlns:a14="http://schemas.microsoft.com/office/drawing/2010/main" val="0"/>
@@ -6681,7 +7105,7 @@
                         <wp:extent cx="1592580" cy="381000"/>
                         <wp:effectExtent l="0" t="0" r="7620" b="0"/>
                         <wp:docPr id="55" name="Picture 55" descr="logo">
-                          <a:hlinkClick xmlns:a="http://schemas.openxmlformats.org/drawingml/2006/main" r:id="rId4" tgtFrame="&quot;_blank&quot;"/>
+                          <a:hlinkClick xmlns:a="http://schemas.openxmlformats.org/drawingml/2006/main" r:id="rId13" tgtFrame="&quot;_blank&quot;"/>
                         </wp:docPr>
                         <wp:cNvGraphicFramePr>
                           <a:graphicFrameLocks xmlns:a="http://schemas.openxmlformats.org/drawingml/2006/main" noChangeAspect="1"/>
@@ -6691,14 +7115,14 @@
                             <pic:pic xmlns:pic="http://schemas.openxmlformats.org/drawingml/2006/picture">
                               <pic:nvPicPr>
                                 <pic:cNvPr id="0" name="Picture 101" descr="logo">
-                                  <a:hlinkClick r:id="rId4" tgtFrame="&quot;_blank&quot;"/>
+                                  <a:hlinkClick r:id="rId13" tgtFrame="&quot;_blank&quot;"/>
                                 </pic:cNvPr>
                                 <pic:cNvPicPr>
                                   <a:picLocks noChangeAspect="1" noChangeArrowheads="1"/>
                                 </pic:cNvPicPr>
                               </pic:nvPicPr>
                               <pic:blipFill>
-                                <a:blip r:embed="rId77">
+                                <a:blip r:embed="rId86">
                                   <a:extLst>
                                     <a:ext uri="{28A0092B-C50C-407E-A947-70E740481C1C}">
                                       <a14:useLocalDpi xmlns:a14="http://schemas.microsoft.com/office/drawing/2010/main" val="0"/>
@@ -6794,7 +7218,7 @@
                       <w:szCs w:val="24"/>
                     </w:rPr>
                   </w:pPr>
-                  <w:hyperlink r:id="rId78" w:tgtFrame="_blank" w:history="1">
+                  <w:hyperlink r:id="rId87" w:tgtFrame="_blank" w:history="1">
                     <w:r>
                       <w:rPr>
                         <w:rFonts w:ascii="Verdana" w:eastAsia="Times New Roman" w:hAnsi="Verdana" w:cs="Times New Roman"/>
@@ -6886,7 +7310,7 @@
                           </pic:cNvPicPr>
                         </pic:nvPicPr>
                         <pic:blipFill>
-                          <a:blip r:embed="rId79">
+                          <a:blip r:embed="rId88">
                             <a:extLst>
                               <a:ext uri="{28A0092B-C50C-407E-A947-70E740481C1C}">
                                 <a14:useLocalDpi xmlns:a14="http://schemas.microsoft.com/office/drawing/2010/main" val="0"/>
@@ -7129,10 +7553,7 @@
     </w:tbl>
     <w:p/>
     <w:p/>
-    <w:p>
-      <w:bookmarkStart w:id="0" w:name="_GoBack"/>
-    </w:p>
-    <w:bookmarkEnd w:id="0"/>
+    <w:p/>
     <w:p/>
     <w:tbl>
       <w:tblPr>
@@ -7184,7 +7605,7 @@
                   <wp:extent cx="1226820" cy="845820"/>
                   <wp:effectExtent l="0" t="0" r="0" b="0"/>
                   <wp:docPr id="69" name="Picture 69" descr="Logo">
-                    <a:hlinkClick xmlns:a="http://schemas.openxmlformats.org/drawingml/2006/main" r:id="rId4" tgtFrame="&quot;_blank&quot;"/>
+                    <a:hlinkClick xmlns:a="http://schemas.openxmlformats.org/drawingml/2006/main" r:id="rId13" tgtFrame="&quot;_blank&quot;"/>
                   </wp:docPr>
                   <wp:cNvGraphicFramePr>
                     <a:graphicFrameLocks xmlns:a="http://schemas.openxmlformats.org/drawingml/2006/main" noChangeAspect="1"/>
@@ -7194,14 +7615,14 @@
                       <pic:pic xmlns:pic="http://schemas.openxmlformats.org/drawingml/2006/picture">
                         <pic:nvPicPr>
                           <pic:cNvPr id="0" name="Picture 111" descr="Logo">
-                            <a:hlinkClick r:id="rId4" tgtFrame="&quot;_blank&quot;"/>
+                            <a:hlinkClick r:id="rId13" tgtFrame="&quot;_blank&quot;"/>
                           </pic:cNvPr>
                           <pic:cNvPicPr>
                             <a:picLocks noChangeAspect="1" noChangeArrowheads="1"/>
                           </pic:cNvPicPr>
                         </pic:nvPicPr>
                         <pic:blipFill>
-                          <a:blip r:embed="rId80">
+                          <a:blip r:embed="rId89">
                             <a:extLst>
                               <a:ext uri="{28A0092B-C50C-407E-A947-70E740481C1C}">
                                 <a14:useLocalDpi xmlns:a14="http://schemas.microsoft.com/office/drawing/2010/main" val="0"/>
@@ -7462,7 +7883,7 @@
                   <wp:extent cx="182880" cy="182880"/>
                   <wp:effectExtent l="0" t="0" r="7620" b="7620"/>
                   <wp:docPr id="68" name="Picture 68" descr="facebook icon">
-                    <a:hlinkClick xmlns:a="http://schemas.openxmlformats.org/drawingml/2006/main" r:id="rId8" tgtFrame="&quot;_blank&quot;"/>
+                    <a:hlinkClick xmlns:a="http://schemas.openxmlformats.org/drawingml/2006/main" r:id="rId17" tgtFrame="&quot;_blank&quot;"/>
                   </wp:docPr>
                   <wp:cNvGraphicFramePr>
                     <a:graphicFrameLocks xmlns:a="http://schemas.openxmlformats.org/drawingml/2006/main" noChangeAspect="1"/>
@@ -7472,14 +7893,14 @@
                       <pic:pic xmlns:pic="http://schemas.openxmlformats.org/drawingml/2006/picture">
                         <pic:nvPicPr>
                           <pic:cNvPr id="0" name="Picture 112" descr="facebook icon">
-                            <a:hlinkClick r:id="rId8" tgtFrame="&quot;_blank&quot;"/>
+                            <a:hlinkClick r:id="rId17" tgtFrame="&quot;_blank&quot;"/>
                           </pic:cNvPr>
                           <pic:cNvPicPr>
                             <a:picLocks noChangeAspect="1" noChangeArrowheads="1"/>
                           </pic:cNvPicPr>
                         </pic:nvPicPr>
                         <pic:blipFill>
-                          <a:blip r:embed="rId81">
+                          <a:blip r:embed="rId90">
                             <a:extLst>
                               <a:ext uri="{28A0092B-C50C-407E-A947-70E740481C1C}">
                                 <a14:useLocalDpi xmlns:a14="http://schemas.microsoft.com/office/drawing/2010/main" val="0"/>
@@ -7532,7 +7953,7 @@
                   <wp:extent cx="182880" cy="182880"/>
                   <wp:effectExtent l="0" t="0" r="7620" b="7620"/>
                   <wp:docPr id="67" name="Picture 67" descr="twitter icon">
-                    <a:hlinkClick xmlns:a="http://schemas.openxmlformats.org/drawingml/2006/main" r:id="rId12" tgtFrame="&quot;_blank&quot;"/>
+                    <a:hlinkClick xmlns:a="http://schemas.openxmlformats.org/drawingml/2006/main" r:id="rId21" tgtFrame="&quot;_blank&quot;"/>
                   </wp:docPr>
                   <wp:cNvGraphicFramePr>
                     <a:graphicFrameLocks xmlns:a="http://schemas.openxmlformats.org/drawingml/2006/main" noChangeAspect="1"/>
@@ -7542,14 +7963,14 @@
                       <pic:pic xmlns:pic="http://schemas.openxmlformats.org/drawingml/2006/picture">
                         <pic:nvPicPr>
                           <pic:cNvPr id="0" name="Picture 113" descr="twitter icon">
-                            <a:hlinkClick r:id="rId12" tgtFrame="&quot;_blank&quot;"/>
+                            <a:hlinkClick r:id="rId21" tgtFrame="&quot;_blank&quot;"/>
                           </pic:cNvPr>
                           <pic:cNvPicPr>
                             <a:picLocks noChangeAspect="1" noChangeArrowheads="1"/>
                           </pic:cNvPicPr>
                         </pic:nvPicPr>
                         <pic:blipFill>
-                          <a:blip r:embed="rId82">
+                          <a:blip r:embed="rId91">
                             <a:extLst>
                               <a:ext uri="{28A0092B-C50C-407E-A947-70E740481C1C}">
                                 <a14:useLocalDpi xmlns:a14="http://schemas.microsoft.com/office/drawing/2010/main" val="0"/>
@@ -7602,7 +8023,7 @@
                   <wp:extent cx="182880" cy="182880"/>
                   <wp:effectExtent l="0" t="0" r="7620" b="7620"/>
                   <wp:docPr id="66" name="Picture 66" descr="youtube icon">
-                    <a:hlinkClick xmlns:a="http://schemas.openxmlformats.org/drawingml/2006/main" r:id="rId14" tgtFrame="&quot;_blank&quot;"/>
+                    <a:hlinkClick xmlns:a="http://schemas.openxmlformats.org/drawingml/2006/main" r:id="rId23" tgtFrame="&quot;_blank&quot;"/>
                   </wp:docPr>
                   <wp:cNvGraphicFramePr>
                     <a:graphicFrameLocks xmlns:a="http://schemas.openxmlformats.org/drawingml/2006/main" noChangeAspect="1"/>
@@ -7612,14 +8033,14 @@
                       <pic:pic xmlns:pic="http://schemas.openxmlformats.org/drawingml/2006/picture">
                         <pic:nvPicPr>
                           <pic:cNvPr id="0" name="Picture 114" descr="youtube icon">
-                            <a:hlinkClick r:id="rId14" tgtFrame="&quot;_blank&quot;"/>
+                            <a:hlinkClick r:id="rId23" tgtFrame="&quot;_blank&quot;"/>
                           </pic:cNvPr>
                           <pic:cNvPicPr>
                             <a:picLocks noChangeAspect="1" noChangeArrowheads="1"/>
                           </pic:cNvPicPr>
                         </pic:nvPicPr>
                         <pic:blipFill>
-                          <a:blip r:embed="rId83">
+                          <a:blip r:embed="rId92">
                             <a:extLst>
                               <a:ext uri="{28A0092B-C50C-407E-A947-70E740481C1C}">
                                 <a14:useLocalDpi xmlns:a14="http://schemas.microsoft.com/office/drawing/2010/main" val="0"/>
@@ -7672,7 +8093,7 @@
                   <wp:extent cx="182880" cy="182880"/>
                   <wp:effectExtent l="0" t="0" r="7620" b="7620"/>
                   <wp:docPr id="65" name="Picture 65" descr="linkedin icon">
-                    <a:hlinkClick xmlns:a="http://schemas.openxmlformats.org/drawingml/2006/main" r:id="rId10" tgtFrame="&quot;_blank&quot;"/>
+                    <a:hlinkClick xmlns:a="http://schemas.openxmlformats.org/drawingml/2006/main" r:id="rId19" tgtFrame="&quot;_blank&quot;"/>
                   </wp:docPr>
                   <wp:cNvGraphicFramePr>
                     <a:graphicFrameLocks xmlns:a="http://schemas.openxmlformats.org/drawingml/2006/main" noChangeAspect="1"/>
@@ -7682,14 +8103,14 @@
                       <pic:pic xmlns:pic="http://schemas.openxmlformats.org/drawingml/2006/picture">
                         <pic:nvPicPr>
                           <pic:cNvPr id="0" name="Picture 115" descr="linkedin icon">
-                            <a:hlinkClick r:id="rId10" tgtFrame="&quot;_blank&quot;"/>
+                            <a:hlinkClick r:id="rId19" tgtFrame="&quot;_blank&quot;"/>
                           </pic:cNvPr>
                           <pic:cNvPicPr>
                             <a:picLocks noChangeAspect="1" noChangeArrowheads="1"/>
                           </pic:cNvPicPr>
                         </pic:nvPicPr>
                         <pic:blipFill>
-                          <a:blip r:embed="rId84">
+                          <a:blip r:embed="rId93">
                             <a:extLst>
                               <a:ext uri="{28A0092B-C50C-407E-A947-70E740481C1C}">
                                 <a14:useLocalDpi xmlns:a14="http://schemas.microsoft.com/office/drawing/2010/main" val="0"/>
@@ -7742,7 +8163,7 @@
                   <wp:extent cx="182880" cy="182880"/>
                   <wp:effectExtent l="0" t="0" r="7620" b="7620"/>
                   <wp:docPr id="64" name="Picture 64" descr="instagram icon">
-                    <a:hlinkClick xmlns:a="http://schemas.openxmlformats.org/drawingml/2006/main" r:id="rId16" tgtFrame="&quot;_blank&quot;"/>
+                    <a:hlinkClick xmlns:a="http://schemas.openxmlformats.org/drawingml/2006/main" r:id="rId25" tgtFrame="&quot;_blank&quot;"/>
                   </wp:docPr>
                   <wp:cNvGraphicFramePr>
                     <a:graphicFrameLocks xmlns:a="http://schemas.openxmlformats.org/drawingml/2006/main" noChangeAspect="1"/>
@@ -7752,14 +8173,14 @@
                       <pic:pic xmlns:pic="http://schemas.openxmlformats.org/drawingml/2006/picture">
                         <pic:nvPicPr>
                           <pic:cNvPr id="0" name="Picture 116" descr="instagram icon">
-                            <a:hlinkClick r:id="rId16" tgtFrame="&quot;_blank&quot;"/>
+                            <a:hlinkClick r:id="rId25" tgtFrame="&quot;_blank&quot;"/>
                           </pic:cNvPr>
                           <pic:cNvPicPr>
                             <a:picLocks noChangeAspect="1" noChangeArrowheads="1"/>
                           </pic:cNvPicPr>
                         </pic:nvPicPr>
                         <pic:blipFill>
-                          <a:blip r:embed="rId85">
+                          <a:blip r:embed="rId94">
                             <a:extLst>
                               <a:ext uri="{28A0092B-C50C-407E-A947-70E740481C1C}">
                                 <a14:useLocalDpi xmlns:a14="http://schemas.microsoft.com/office/drawing/2010/main" val="0"/>
@@ -7812,7 +8233,7 @@
                   <wp:extent cx="182880" cy="182880"/>
                   <wp:effectExtent l="0" t="0" r="7620" b="7620"/>
                   <wp:docPr id="63" name="Picture 63" descr="pinterest icon">
-                    <a:hlinkClick xmlns:a="http://schemas.openxmlformats.org/drawingml/2006/main" r:id="rId18" tgtFrame="&quot;_blank&quot;"/>
+                    <a:hlinkClick xmlns:a="http://schemas.openxmlformats.org/drawingml/2006/main" r:id="rId27" tgtFrame="&quot;_blank&quot;"/>
                   </wp:docPr>
                   <wp:cNvGraphicFramePr>
                     <a:graphicFrameLocks xmlns:a="http://schemas.openxmlformats.org/drawingml/2006/main" noChangeAspect="1"/>
@@ -7822,14 +8243,14 @@
                       <pic:pic xmlns:pic="http://schemas.openxmlformats.org/drawingml/2006/picture">
                         <pic:nvPicPr>
                           <pic:cNvPr id="0" name="Picture 117" descr="pinterest icon">
-                            <a:hlinkClick r:id="rId18" tgtFrame="&quot;_blank&quot;"/>
+                            <a:hlinkClick r:id="rId27" tgtFrame="&quot;_blank&quot;"/>
                           </pic:cNvPr>
                           <pic:cNvPicPr>
                             <a:picLocks noChangeAspect="1" noChangeArrowheads="1"/>
                           </pic:cNvPicPr>
                         </pic:nvPicPr>
                         <pic:blipFill>
-                          <a:blip r:embed="rId86">
+                          <a:blip r:embed="rId95">
                             <a:extLst>
                               <a:ext uri="{28A0092B-C50C-407E-A947-70E740481C1C}">
                                 <a14:useLocalDpi xmlns:a14="http://schemas.microsoft.com/office/drawing/2010/main" val="0"/>
@@ -7888,7 +8309,7 @@
                 <w:szCs w:val="20"/>
               </w:rPr>
             </w:pPr>
-            <w:hyperlink r:id="rId87" w:tgtFrame="_blank" w:history="1">
+            <w:hyperlink r:id="rId96" w:tgtFrame="_blank" w:history="1">
               <w:r>
                 <w:rPr>
                   <w:rFonts w:ascii="Arial" w:eastAsia="Times New Roman" w:hAnsi="Arial" w:cs="Arial"/>

</xml_diff>